<commit_message>
lab 1 is finished
</commit_message>
<xml_diff>
--- a/数值分析实验一.docx
+++ b/数值分析实验一.docx
@@ -236,26 +236,42 @@
         <w:spacing w:beforeLines="80" w:before="192" w:after="60" w:line="360" w:lineRule="auto"/>
         <w:ind w:right="-9" w:firstLineChars="686" w:firstLine="2204"/>
         <w:rPr>
+          <w:b/>
+          <w:sz w:val="32"/>
+          <w:u w:val="single"/>
+        </w:rPr>
+      </w:pPr>
+      <w:r>
+        <w:rPr>
+          <w:rFonts w:hint="eastAsia"/>
+          <w:b/>
+          <w:sz w:val="32"/>
+        </w:rPr>
+        <w:t>课程名称</w:t>
+      </w:r>
+      <w:r>
+        <w:rPr>
+          <w:b/>
+          <w:sz w:val="32"/>
+        </w:rPr>
+        <w:t xml:space="preserve"> </w:t>
+      </w:r>
+      <w:r>
+        <w:rPr>
+          <w:b/>
+          <w:sz w:val="32"/>
+          <w:u w:val="single"/>
+        </w:rPr>
+        <w:t xml:space="preserve">      </w:t>
+      </w:r>
+      <w:r>
+        <w:rPr>
           <w:rFonts w:hint="eastAsia"/>
           <w:b/>
           <w:sz w:val="32"/>
           <w:u w:val="single"/>
         </w:rPr>
-      </w:pPr>
-      <w:r>
-        <w:rPr>
-          <w:rFonts w:hint="eastAsia"/>
-          <w:b/>
-          <w:sz w:val="32"/>
-        </w:rPr>
-        <w:t>课程名称</w:t>
-      </w:r>
-      <w:r>
-        <w:rPr>
-          <w:b/>
-          <w:sz w:val="32"/>
-        </w:rPr>
-        <w:t xml:space="preserve"> </w:t>
+        <w:t>数值分析</w:t>
       </w:r>
       <w:r>
         <w:rPr>
@@ -263,7 +279,7 @@
           <w:sz w:val="32"/>
           <w:u w:val="single"/>
         </w:rPr>
-        <w:t xml:space="preserve">      </w:t>
+        <w:t xml:space="preserve">       </w:t>
       </w:r>
       <w:r>
         <w:rPr>
@@ -272,23 +288,6 @@
           <w:sz w:val="32"/>
           <w:u w:val="single"/>
         </w:rPr>
-        <w:t>数值分析</w:t>
-      </w:r>
-      <w:r>
-        <w:rPr>
-          <w:b/>
-          <w:sz w:val="32"/>
-          <w:u w:val="single"/>
-        </w:rPr>
-        <w:t xml:space="preserve">       </w:t>
-      </w:r>
-      <w:r>
-        <w:rPr>
-          <w:rFonts w:hint="eastAsia"/>
-          <w:b/>
-          <w:sz w:val="32"/>
-          <w:u w:val="single"/>
-        </w:rPr>
         <w:t xml:space="preserve"> </w:t>
       </w:r>
     </w:p>
@@ -297,7 +296,6 @@
         <w:spacing w:beforeLines="80" w:before="192" w:after="60" w:line="360" w:lineRule="auto"/>
         <w:ind w:right="-9" w:firstLineChars="686" w:firstLine="2204"/>
         <w:rPr>
-          <w:rFonts w:hint="eastAsia"/>
           <w:b/>
           <w:sz w:val="32"/>
           <w:u w:val="single"/>
@@ -371,26 +369,42 @@
         <w:spacing w:beforeLines="80" w:before="192" w:after="60" w:line="360" w:lineRule="auto"/>
         <w:ind w:firstLineChars="686" w:firstLine="2204"/>
         <w:rPr>
+          <w:b/>
+          <w:sz w:val="32"/>
+          <w:u w:val="single"/>
+        </w:rPr>
+      </w:pPr>
+      <w:r>
+        <w:rPr>
+          <w:rFonts w:hint="eastAsia"/>
+          <w:b/>
+          <w:sz w:val="32"/>
+        </w:rPr>
+        <w:t>作业内容</w:t>
+      </w:r>
+      <w:r>
+        <w:rPr>
+          <w:b/>
+          <w:sz w:val="32"/>
+        </w:rPr>
+        <w:t xml:space="preserve"> </w:t>
+      </w:r>
+      <w:r>
+        <w:rPr>
+          <w:b/>
+          <w:sz w:val="32"/>
+          <w:u w:val="single"/>
+        </w:rPr>
+        <w:t xml:space="preserve">    </w:t>
+      </w:r>
+      <w:r>
+        <w:rPr>
           <w:rFonts w:hint="eastAsia"/>
           <w:b/>
           <w:sz w:val="32"/>
           <w:u w:val="single"/>
         </w:rPr>
-      </w:pPr>
-      <w:r>
-        <w:rPr>
-          <w:rFonts w:hint="eastAsia"/>
-          <w:b/>
-          <w:sz w:val="32"/>
-        </w:rPr>
-        <w:t>作业内容</w:t>
-      </w:r>
-      <w:r>
-        <w:rPr>
-          <w:b/>
-          <w:sz w:val="32"/>
-        </w:rPr>
-        <w:t xml:space="preserve"> </w:t>
+        <w:t>数值实验报告</w:t>
       </w:r>
       <w:r>
         <w:rPr>
@@ -398,7 +412,7 @@
           <w:sz w:val="32"/>
           <w:u w:val="single"/>
         </w:rPr>
-        <w:t xml:space="preserve">    </w:t>
+        <w:t xml:space="preserve">     </w:t>
       </w:r>
       <w:r>
         <w:rPr>
@@ -407,15 +421,41 @@
           <w:sz w:val="32"/>
           <w:u w:val="single"/>
         </w:rPr>
-        <w:t>数值实验报告</w:t>
-      </w:r>
-      <w:r>
+        <w:t xml:space="preserve"> </w:t>
+      </w:r>
+    </w:p>
+    <w:p>
+      <w:pPr>
+        <w:spacing w:beforeLines="80" w:before="192" w:after="60" w:line="360" w:lineRule="auto"/>
+        <w:ind w:firstLineChars="686" w:firstLine="2204"/>
         <w:rPr>
           <w:b/>
           <w:sz w:val="32"/>
           <w:u w:val="single"/>
         </w:rPr>
-        <w:t xml:space="preserve">     </w:t>
+      </w:pPr>
+      <w:r>
+        <w:rPr>
+          <w:rFonts w:hint="eastAsia"/>
+          <w:b/>
+          <w:sz w:val="32"/>
+        </w:rPr>
+        <w:t>开课学期</w:t>
+      </w:r>
+      <w:r>
+        <w:rPr>
+          <w:b/>
+          <w:sz w:val="32"/>
+        </w:rPr>
+        <w:t xml:space="preserve"> </w:t>
+      </w:r>
+      <w:r>
+        <w:rPr>
+          <w:b/>
+          <w:sz w:val="32"/>
+          <w:u w:val="single"/>
+        </w:rPr>
+        <w:t xml:space="preserve">    </w:t>
       </w:r>
       <w:r>
         <w:rPr>
@@ -424,34 +464,16 @@
           <w:sz w:val="32"/>
           <w:u w:val="single"/>
         </w:rPr>
-        <w:t xml:space="preserve"> </w:t>
-      </w:r>
-    </w:p>
-    <w:p>
-      <w:pPr>
-        <w:spacing w:beforeLines="80" w:before="192" w:after="60" w:line="360" w:lineRule="auto"/>
-        <w:ind w:firstLineChars="686" w:firstLine="2204"/>
+        <w:t xml:space="preserve">   2025</w:t>
+      </w:r>
+      <w:r>
         <w:rPr>
           <w:rFonts w:hint="eastAsia"/>
           <w:b/>
           <w:sz w:val="32"/>
           <w:u w:val="single"/>
         </w:rPr>
-      </w:pPr>
-      <w:r>
-        <w:rPr>
-          <w:rFonts w:hint="eastAsia"/>
-          <w:b/>
-          <w:sz w:val="32"/>
-        </w:rPr>
-        <w:t>开课学期</w:t>
-      </w:r>
-      <w:r>
-        <w:rPr>
-          <w:b/>
-          <w:sz w:val="32"/>
-        </w:rPr>
-        <w:t xml:space="preserve"> </w:t>
+        <w:t>秋</w:t>
       </w:r>
       <w:r>
         <w:rPr>
@@ -459,7 +481,7 @@
           <w:sz w:val="32"/>
           <w:u w:val="single"/>
         </w:rPr>
-        <w:t xml:space="preserve">    </w:t>
+        <w:t xml:space="preserve">   </w:t>
       </w:r>
       <w:r>
         <w:rPr>
@@ -468,7 +490,16 @@
           <w:sz w:val="32"/>
           <w:u w:val="single"/>
         </w:rPr>
-        <w:t xml:space="preserve">   2025</w:t>
+        <w:t xml:space="preserve"> </w:t>
+      </w:r>
+      <w:r>
+        <w:rPr>
+          <w:b/>
+          <w:w w:val="150"/>
+          <w:sz w:val="32"/>
+          <w:u w:val="single"/>
+        </w:rPr>
+        <w:t xml:space="preserve"> </w:t>
       </w:r>
       <w:r>
         <w:rPr>
@@ -477,7 +508,7 @@
           <w:sz w:val="32"/>
           <w:u w:val="single"/>
         </w:rPr>
-        <w:t>秋</w:t>
+        <w:t xml:space="preserve"> </w:t>
       </w:r>
       <w:r>
         <w:rPr>
@@ -485,7 +516,7 @@
           <w:sz w:val="32"/>
           <w:u w:val="single"/>
         </w:rPr>
-        <w:t xml:space="preserve">   </w:t>
+        <w:t xml:space="preserve"> </w:t>
       </w:r>
       <w:r>
         <w:rPr>
@@ -496,14 +527,52 @@
         </w:rPr>
         <w:t xml:space="preserve"> </w:t>
       </w:r>
-      <w:r>
+    </w:p>
+    <w:p>
+      <w:pPr>
+        <w:spacing w:beforeLines="80" w:before="192" w:after="60" w:line="360" w:lineRule="auto"/>
+        <w:ind w:right="-9" w:firstLineChars="686" w:firstLine="2204"/>
         <w:rPr>
           <w:b/>
-          <w:w w:val="150"/>
           <w:sz w:val="32"/>
           <w:u w:val="single"/>
         </w:rPr>
+      </w:pPr>
+      <w:r>
+        <w:rPr>
+          <w:b/>
+          <w:sz w:val="32"/>
+        </w:rPr>
+        <w:t>专</w:t>
+      </w:r>
+      <w:r>
+        <w:rPr>
+          <w:b/>
+          <w:sz w:val="32"/>
+        </w:rPr>
+        <w:t xml:space="preserve">    </w:t>
+      </w:r>
+      <w:r>
+        <w:rPr>
+          <w:b/>
+          <w:sz w:val="32"/>
+        </w:rPr>
+        <w:t>业</w:t>
+      </w:r>
+      <w:r>
+        <w:rPr>
+          <w:b/>
+          <w:sz w:val="32"/>
+        </w:rPr>
         <w:t xml:space="preserve"> </w:t>
+      </w:r>
+      <w:r>
+        <w:rPr>
+          <w:b/>
+          <w:sz w:val="32"/>
+          <w:u w:val="single"/>
+        </w:rPr>
+        <w:t xml:space="preserve">   </w:t>
       </w:r>
       <w:r>
         <w:rPr>
@@ -512,7 +581,7 @@
           <w:sz w:val="32"/>
           <w:u w:val="single"/>
         </w:rPr>
-        <w:t xml:space="preserve"> </w:t>
+        <w:t>计算机科学与技术</w:t>
       </w:r>
       <w:r>
         <w:rPr>
@@ -520,7 +589,7 @@
           <w:sz w:val="32"/>
           <w:u w:val="single"/>
         </w:rPr>
-        <w:t xml:space="preserve"> </w:t>
+        <w:t xml:space="preserve">  </w:t>
       </w:r>
       <w:r>
         <w:rPr>
@@ -535,83 +604,8 @@
     <w:p>
       <w:pPr>
         <w:spacing w:beforeLines="80" w:before="192" w:after="60" w:line="360" w:lineRule="auto"/>
-        <w:ind w:right="-9" w:firstLineChars="686" w:firstLine="2204"/>
-        <w:rPr>
-          <w:rFonts w:hint="eastAsia"/>
-          <w:b/>
-          <w:sz w:val="32"/>
-          <w:u w:val="single"/>
-        </w:rPr>
-      </w:pPr>
-      <w:r>
-        <w:rPr>
-          <w:b/>
-          <w:sz w:val="32"/>
-        </w:rPr>
-        <w:t>专</w:t>
-      </w:r>
-      <w:r>
-        <w:rPr>
-          <w:b/>
-          <w:sz w:val="32"/>
-        </w:rPr>
-        <w:t xml:space="preserve">    </w:t>
-      </w:r>
-      <w:r>
-        <w:rPr>
-          <w:b/>
-          <w:sz w:val="32"/>
-        </w:rPr>
-        <w:t>业</w:t>
-      </w:r>
-      <w:r>
-        <w:rPr>
-          <w:b/>
-          <w:sz w:val="32"/>
-        </w:rPr>
-        <w:t xml:space="preserve"> </w:t>
-      </w:r>
-      <w:r>
-        <w:rPr>
-          <w:b/>
-          <w:sz w:val="32"/>
-          <w:u w:val="single"/>
-        </w:rPr>
-        <w:t xml:space="preserve">   </w:t>
-      </w:r>
-      <w:r>
-        <w:rPr>
-          <w:rFonts w:hint="eastAsia"/>
-          <w:b/>
-          <w:sz w:val="32"/>
-          <w:u w:val="single"/>
-        </w:rPr>
-        <w:t>计算机科学与技术</w:t>
-      </w:r>
-      <w:r>
-        <w:rPr>
-          <w:b/>
-          <w:sz w:val="32"/>
-          <w:u w:val="single"/>
-        </w:rPr>
-        <w:t xml:space="preserve">  </w:t>
-      </w:r>
-      <w:r>
-        <w:rPr>
-          <w:rFonts w:hint="eastAsia"/>
-          <w:b/>
-          <w:sz w:val="32"/>
-          <w:u w:val="single"/>
-        </w:rPr>
-        <w:t xml:space="preserve"> </w:t>
-      </w:r>
-    </w:p>
-    <w:p>
-      <w:pPr>
-        <w:spacing w:beforeLines="80" w:before="192" w:after="60" w:line="360" w:lineRule="auto"/>
         <w:ind w:firstLineChars="686" w:firstLine="2204"/>
         <w:rPr>
-          <w:rFonts w:hint="eastAsia"/>
           <w:b/>
           <w:sz w:val="32"/>
           <w:u w:val="single"/>
@@ -852,17 +846,2792 @@
         <w:spacing w:before="60" w:after="60"/>
         <w:ind w:firstLineChars="0" w:firstLine="0"/>
         <w:rPr>
+          <w:color w:val="000000"/>
+        </w:rPr>
+      </w:pPr>
+      <w:r>
+        <w:rPr>
           <w:rFonts w:hint="eastAsia"/>
           <w:color w:val="000000"/>
         </w:rPr>
+        <w:t>二、数学原理</w:t>
+      </w:r>
+    </w:p>
+    <w:p>
+      <w:pPr>
+        <w:widowControl/>
+        <w:spacing w:beforeLines="0" w:before="0" w:afterLines="0" w:after="0" w:line="240" w:lineRule="auto"/>
+        <w:ind w:firstLineChars="0" w:firstLine="0"/>
+        <w:jc w:val="left"/>
+        <w:rPr>
+          <w:color w:val="000000"/>
+        </w:rPr>
+      </w:pPr>
+      <w:r>
+        <w:rPr>
+          <w:color w:val="000000"/>
+        </w:rPr>
+        <w:br w:type="page"/>
+      </w:r>
+    </w:p>
+    <w:p>
+      <w:pPr>
+        <w:spacing w:before="60" w:after="60"/>
+        <w:ind w:firstLineChars="0" w:firstLine="0"/>
+        <w:rPr>
+          <w:color w:val="000000"/>
+        </w:rPr>
       </w:pPr>
       <w:r>
         <w:rPr>
           <w:rFonts w:hint="eastAsia"/>
           <w:color w:val="000000"/>
         </w:rPr>
-        <w:t>二、数学原理</w:t>
-      </w:r>
+        <w:lastRenderedPageBreak/>
+        <w:t>三、实验代码</w:t>
+      </w:r>
+    </w:p>
+    <w:p>
+      <w:pPr>
+        <w:spacing w:before="60" w:after="60"/>
+        <w:ind w:firstLineChars="0" w:firstLine="0"/>
+        <w:rPr>
+          <w:color w:val="000000"/>
+        </w:rPr>
+      </w:pPr>
+      <w:r>
+        <w:rPr>
+          <w:rFonts w:hint="eastAsia"/>
+          <w:color w:val="000000"/>
+        </w:rPr>
+        <w:t>问题</w:t>
+      </w:r>
+      <w:r>
+        <w:rPr>
+          <w:rFonts w:hint="eastAsia"/>
+          <w:color w:val="000000"/>
+        </w:rPr>
+        <w:t>1</w:t>
+      </w:r>
+    </w:p>
+    <w:p>
+      <w:pPr>
+        <w:spacing w:before="60" w:after="60"/>
+        <w:ind w:firstLineChars="0" w:firstLine="0"/>
+        <w:rPr>
+          <w:rFonts w:hint="eastAsia"/>
+          <w:color w:val="000000"/>
+        </w:rPr>
+      </w:pPr>
+      <w:r>
+        <w:rPr>
+          <w:rFonts w:hint="eastAsia"/>
+          <w:color w:val="000000"/>
+        </w:rPr>
+        <w:t>代码：</w:t>
+      </w:r>
+    </w:p>
+    <w:p>
+      <w:pPr>
+        <w:spacing w:before="60" w:after="60"/>
+        <w:ind w:firstLineChars="0" w:firstLine="0"/>
+        <w:rPr>
+          <w:color w:val="000000"/>
+        </w:rPr>
+      </w:pPr>
+      <w:r>
+        <w:rPr>
+          <w:color w:val="000000"/>
+        </w:rPr>
+        <w:t xml:space="preserve">import </w:t>
+      </w:r>
+      <w:proofErr w:type="spellStart"/>
+      <w:r>
+        <w:rPr>
+          <w:color w:val="000000"/>
+        </w:rPr>
+        <w:t>numpy</w:t>
+      </w:r>
+      <w:proofErr w:type="spellEnd"/>
+      <w:r>
+        <w:rPr>
+          <w:color w:val="000000"/>
+        </w:rPr>
+        <w:t xml:space="preserve"> as np</w:t>
+      </w:r>
+    </w:p>
+    <w:p>
+      <w:pPr>
+        <w:spacing w:before="60" w:after="60"/>
+        <w:ind w:firstLineChars="0" w:firstLine="0"/>
+        <w:rPr>
+          <w:color w:val="000000"/>
+        </w:rPr>
+      </w:pPr>
+      <w:r>
+        <w:rPr>
+          <w:color w:val="000000"/>
+        </w:rPr>
+        <w:t xml:space="preserve">from </w:t>
+      </w:r>
+      <w:proofErr w:type="spellStart"/>
+      <w:r>
+        <w:rPr>
+          <w:color w:val="000000"/>
+        </w:rPr>
+        <w:t>numpy</w:t>
+      </w:r>
+      <w:proofErr w:type="spellEnd"/>
+      <w:r>
+        <w:rPr>
+          <w:color w:val="000000"/>
+        </w:rPr>
+        <w:t xml:space="preserve"> import log</w:t>
+      </w:r>
+    </w:p>
+    <w:p>
+      <w:pPr>
+        <w:spacing w:before="60" w:after="60"/>
+        <w:ind w:firstLineChars="0" w:firstLine="0"/>
+        <w:rPr>
+          <w:color w:val="000000"/>
+        </w:rPr>
+      </w:pPr>
+    </w:p>
+    <w:p>
+      <w:pPr>
+        <w:spacing w:before="60" w:after="60"/>
+        <w:ind w:firstLineChars="0" w:firstLine="0"/>
+        <w:rPr>
+          <w:color w:val="000000"/>
+        </w:rPr>
+      </w:pPr>
+      <w:r>
+        <w:rPr>
+          <w:color w:val="000000"/>
+        </w:rPr>
+        <w:t>def f(x):</w:t>
+      </w:r>
+    </w:p>
+    <w:p>
+      <w:pPr>
+        <w:spacing w:before="60" w:after="60"/>
+        <w:ind w:firstLineChars="0" w:firstLine="0"/>
+        <w:rPr>
+          <w:color w:val="000000"/>
+        </w:rPr>
+      </w:pPr>
+      <w:r>
+        <w:rPr>
+          <w:color w:val="000000"/>
+        </w:rPr>
+        <w:t xml:space="preserve">    return log(x)-1</w:t>
+      </w:r>
+    </w:p>
+    <w:p>
+      <w:pPr>
+        <w:spacing w:before="60" w:after="60"/>
+        <w:ind w:firstLineChars="0" w:firstLine="0"/>
+        <w:rPr>
+          <w:color w:val="000000"/>
+        </w:rPr>
+      </w:pPr>
+    </w:p>
+    <w:p>
+      <w:pPr>
+        <w:spacing w:before="60" w:after="60"/>
+        <w:ind w:firstLineChars="0" w:firstLine="0"/>
+        <w:rPr>
+          <w:color w:val="000000"/>
+        </w:rPr>
+      </w:pPr>
+      <w:r>
+        <w:rPr>
+          <w:color w:val="000000"/>
+        </w:rPr>
+        <w:t xml:space="preserve">def </w:t>
+      </w:r>
+      <w:proofErr w:type="spellStart"/>
+      <w:r>
+        <w:rPr>
+          <w:color w:val="000000"/>
+        </w:rPr>
+        <w:t>bisection_method</w:t>
+      </w:r>
+      <w:proofErr w:type="spellEnd"/>
+      <w:r>
+        <w:rPr>
+          <w:color w:val="000000"/>
+        </w:rPr>
+        <w:t>(</w:t>
+      </w:r>
+      <w:proofErr w:type="spellStart"/>
+      <w:proofErr w:type="gramStart"/>
+      <w:r>
+        <w:rPr>
+          <w:color w:val="000000"/>
+        </w:rPr>
+        <w:t>a,b</w:t>
+      </w:r>
+      <w:proofErr w:type="gramEnd"/>
+      <w:r>
+        <w:rPr>
+          <w:color w:val="000000"/>
+        </w:rPr>
+        <w:t>,tol</w:t>
+      </w:r>
+      <w:proofErr w:type="spellEnd"/>
+      <w:r>
+        <w:rPr>
+          <w:color w:val="000000"/>
+        </w:rPr>
+        <w:t>):</w:t>
+      </w:r>
+    </w:p>
+    <w:p>
+      <w:pPr>
+        <w:spacing w:before="60" w:after="60"/>
+        <w:ind w:firstLineChars="0" w:firstLine="0"/>
+        <w:rPr>
+          <w:color w:val="000000"/>
+        </w:rPr>
+      </w:pPr>
+      <w:r>
+        <w:rPr>
+          <w:color w:val="000000"/>
+        </w:rPr>
+        <w:t xml:space="preserve">    if f(a)*f(b)&gt;=0:</w:t>
+      </w:r>
+    </w:p>
+    <w:p>
+      <w:pPr>
+        <w:spacing w:before="60" w:after="60"/>
+        <w:ind w:firstLineChars="0" w:firstLine="0"/>
+        <w:rPr>
+          <w:color w:val="000000"/>
+        </w:rPr>
+      </w:pPr>
+      <w:r>
+        <w:rPr>
+          <w:color w:val="000000"/>
+        </w:rPr>
+        <w:t xml:space="preserve">        </w:t>
+      </w:r>
+      <w:proofErr w:type="gramStart"/>
+      <w:r>
+        <w:rPr>
+          <w:color w:val="000000"/>
+        </w:rPr>
+        <w:t>print(</w:t>
+      </w:r>
+      <w:proofErr w:type="gramEnd"/>
+      <w:r>
+        <w:rPr>
+          <w:color w:val="000000"/>
+        </w:rPr>
+        <w:t>"No root in the interval")</w:t>
+      </w:r>
+    </w:p>
+    <w:p>
+      <w:pPr>
+        <w:spacing w:before="60" w:after="60"/>
+        <w:ind w:firstLineChars="0" w:firstLine="0"/>
+        <w:rPr>
+          <w:color w:val="000000"/>
+        </w:rPr>
+      </w:pPr>
+      <w:r>
+        <w:rPr>
+          <w:color w:val="000000"/>
+        </w:rPr>
+        <w:t xml:space="preserve">        return None</w:t>
+      </w:r>
+    </w:p>
+    <w:p>
+      <w:pPr>
+        <w:spacing w:before="60" w:after="60"/>
+        <w:ind w:firstLineChars="0" w:firstLine="0"/>
+        <w:rPr>
+          <w:color w:val="000000"/>
+        </w:rPr>
+      </w:pPr>
+      <w:r>
+        <w:rPr>
+          <w:color w:val="000000"/>
+        </w:rPr>
+        <w:t xml:space="preserve">    while (b-a)/2&gt;</w:t>
+      </w:r>
+      <w:proofErr w:type="spellStart"/>
+      <w:r>
+        <w:rPr>
+          <w:color w:val="000000"/>
+        </w:rPr>
+        <w:t>tol</w:t>
+      </w:r>
+      <w:proofErr w:type="spellEnd"/>
+      <w:r>
+        <w:rPr>
+          <w:color w:val="000000"/>
+        </w:rPr>
+        <w:t>:</w:t>
+      </w:r>
+    </w:p>
+    <w:p>
+      <w:pPr>
+        <w:spacing w:before="60" w:after="60"/>
+        <w:ind w:firstLineChars="0" w:firstLine="0"/>
+        <w:rPr>
+          <w:color w:val="000000"/>
+        </w:rPr>
+      </w:pPr>
+      <w:r>
+        <w:rPr>
+          <w:color w:val="000000"/>
+        </w:rPr>
+        <w:t xml:space="preserve">        c=(</w:t>
+      </w:r>
+      <w:proofErr w:type="spellStart"/>
+      <w:r>
+        <w:rPr>
+          <w:color w:val="000000"/>
+        </w:rPr>
+        <w:t>a+b</w:t>
+      </w:r>
+      <w:proofErr w:type="spellEnd"/>
+      <w:r>
+        <w:rPr>
+          <w:color w:val="000000"/>
+        </w:rPr>
+        <w:t>)/2</w:t>
+      </w:r>
+    </w:p>
+    <w:p>
+      <w:pPr>
+        <w:spacing w:before="60" w:after="60"/>
+        <w:ind w:firstLineChars="0" w:firstLine="0"/>
+        <w:rPr>
+          <w:color w:val="000000"/>
+        </w:rPr>
+      </w:pPr>
+      <w:r>
+        <w:rPr>
+          <w:color w:val="000000"/>
+        </w:rPr>
+        <w:t xml:space="preserve">        if f(c)==0:</w:t>
+      </w:r>
+    </w:p>
+    <w:p>
+      <w:pPr>
+        <w:spacing w:before="60" w:after="60"/>
+        <w:ind w:firstLineChars="0" w:firstLine="0"/>
+        <w:rPr>
+          <w:color w:val="000000"/>
+        </w:rPr>
+      </w:pPr>
+      <w:r>
+        <w:rPr>
+          <w:color w:val="000000"/>
+        </w:rPr>
+        <w:t xml:space="preserve">            return c</w:t>
+      </w:r>
+    </w:p>
+    <w:p>
+      <w:pPr>
+        <w:spacing w:before="60" w:after="60"/>
+        <w:ind w:firstLineChars="0" w:firstLine="0"/>
+        <w:rPr>
+          <w:color w:val="000000"/>
+        </w:rPr>
+      </w:pPr>
+      <w:r>
+        <w:rPr>
+          <w:color w:val="000000"/>
+        </w:rPr>
+        <w:t xml:space="preserve">        </w:t>
+      </w:r>
+      <w:proofErr w:type="spellStart"/>
+      <w:r>
+        <w:rPr>
+          <w:color w:val="000000"/>
+        </w:rPr>
+        <w:t>elif</w:t>
+      </w:r>
+      <w:proofErr w:type="spellEnd"/>
+      <w:r>
+        <w:rPr>
+          <w:color w:val="000000"/>
+        </w:rPr>
+        <w:t xml:space="preserve"> f(a)*f(c)&lt;0:</w:t>
+      </w:r>
+    </w:p>
+    <w:p>
+      <w:pPr>
+        <w:spacing w:before="60" w:after="60"/>
+        <w:ind w:firstLineChars="0" w:firstLine="0"/>
+        <w:rPr>
+          <w:color w:val="000000"/>
+        </w:rPr>
+      </w:pPr>
+      <w:r>
+        <w:rPr>
+          <w:color w:val="000000"/>
+        </w:rPr>
+        <w:t xml:space="preserve">            b=c</w:t>
+      </w:r>
+    </w:p>
+    <w:p>
+      <w:pPr>
+        <w:spacing w:before="60" w:after="60"/>
+        <w:ind w:firstLineChars="0" w:firstLine="0"/>
+        <w:rPr>
+          <w:color w:val="000000"/>
+        </w:rPr>
+      </w:pPr>
+      <w:r>
+        <w:rPr>
+          <w:color w:val="000000"/>
+        </w:rPr>
+        <w:t xml:space="preserve">        else:</w:t>
+      </w:r>
+    </w:p>
+    <w:p>
+      <w:pPr>
+        <w:spacing w:before="60" w:after="60"/>
+        <w:ind w:firstLineChars="0" w:firstLine="0"/>
+        <w:rPr>
+          <w:color w:val="000000"/>
+        </w:rPr>
+      </w:pPr>
+      <w:r>
+        <w:rPr>
+          <w:color w:val="000000"/>
+        </w:rPr>
+        <w:t xml:space="preserve">            a=c</w:t>
+      </w:r>
+    </w:p>
+    <w:p>
+      <w:pPr>
+        <w:spacing w:before="60" w:after="60"/>
+        <w:ind w:firstLineChars="0" w:firstLine="0"/>
+        <w:rPr>
+          <w:color w:val="000000"/>
+        </w:rPr>
+      </w:pPr>
+      <w:r>
+        <w:rPr>
+          <w:color w:val="000000"/>
+        </w:rPr>
+        <w:t xml:space="preserve">    return (</w:t>
+      </w:r>
+      <w:proofErr w:type="spellStart"/>
+      <w:r>
+        <w:rPr>
+          <w:color w:val="000000"/>
+        </w:rPr>
+        <w:t>a+b</w:t>
+      </w:r>
+      <w:proofErr w:type="spellEnd"/>
+      <w:r>
+        <w:rPr>
+          <w:color w:val="000000"/>
+        </w:rPr>
+        <w:t>)/2</w:t>
+      </w:r>
+    </w:p>
+    <w:p>
+      <w:pPr>
+        <w:spacing w:before="60" w:after="60"/>
+        <w:ind w:firstLineChars="0" w:firstLine="0"/>
+        <w:rPr>
+          <w:color w:val="000000"/>
+        </w:rPr>
+      </w:pPr>
+    </w:p>
+    <w:p>
+      <w:pPr>
+        <w:spacing w:before="60" w:after="60"/>
+        <w:ind w:firstLineChars="0" w:firstLine="0"/>
+        <w:rPr>
+          <w:color w:val="000000"/>
+        </w:rPr>
+      </w:pPr>
+      <w:r>
+        <w:rPr>
+          <w:color w:val="000000"/>
+        </w:rPr>
+        <w:t>print(</w:t>
+      </w:r>
+      <w:proofErr w:type="spellStart"/>
+      <w:r>
+        <w:rPr>
+          <w:color w:val="000000"/>
+        </w:rPr>
+        <w:t>bisection_method</w:t>
+      </w:r>
+      <w:proofErr w:type="spellEnd"/>
+      <w:r>
+        <w:rPr>
+          <w:color w:val="000000"/>
+        </w:rPr>
+        <w:t>(2,3,0.5*1e-6))</w:t>
+      </w:r>
+    </w:p>
+    <w:p>
+      <w:pPr>
+        <w:spacing w:before="60" w:after="60"/>
+        <w:ind w:firstLineChars="0" w:firstLine="0"/>
+        <w:rPr>
+          <w:color w:val="000000"/>
+        </w:rPr>
+      </w:pPr>
+    </w:p>
+    <w:p>
+      <w:pPr>
+        <w:spacing w:before="60" w:after="60"/>
+        <w:ind w:firstLineChars="0" w:firstLine="0"/>
+        <w:rPr>
+          <w:color w:val="000000"/>
+        </w:rPr>
+      </w:pPr>
+      <w:r>
+        <w:rPr>
+          <w:rFonts w:hint="eastAsia"/>
+          <w:color w:val="000000"/>
+        </w:rPr>
+        <w:t>结果：</w:t>
+      </w:r>
+      <w:r>
+        <w:rPr>
+          <w:color w:val="000000"/>
+        </w:rPr>
+        <w:t>2.7182822227478027</w:t>
+      </w:r>
+    </w:p>
+    <w:p>
+      <w:pPr>
+        <w:spacing w:before="60" w:after="60"/>
+        <w:ind w:firstLineChars="0" w:firstLine="0"/>
+        <w:rPr>
+          <w:color w:val="000000"/>
+        </w:rPr>
+      </w:pPr>
+    </w:p>
+    <w:p>
+      <w:pPr>
+        <w:spacing w:before="60" w:after="60"/>
+        <w:ind w:firstLineChars="0" w:firstLine="0"/>
+        <w:rPr>
+          <w:color w:val="000000"/>
+        </w:rPr>
+      </w:pPr>
+      <w:r>
+        <w:rPr>
+          <w:rFonts w:hint="eastAsia"/>
+          <w:color w:val="000000"/>
+        </w:rPr>
+        <w:t>问题</w:t>
+      </w:r>
+      <w:r>
+        <w:rPr>
+          <w:rFonts w:hint="eastAsia"/>
+          <w:color w:val="000000"/>
+        </w:rPr>
+        <w:t>2</w:t>
+      </w:r>
+      <w:r>
+        <w:rPr>
+          <w:rFonts w:hint="eastAsia"/>
+          <w:color w:val="000000"/>
+        </w:rPr>
+        <w:t>：</w:t>
+      </w:r>
+    </w:p>
+    <w:p>
+      <w:pPr>
+        <w:spacing w:before="60" w:after="60"/>
+        <w:ind w:firstLineChars="0" w:firstLine="0"/>
+        <w:rPr>
+          <w:color w:val="000000"/>
+        </w:rPr>
+      </w:pPr>
+      <w:r>
+        <w:rPr>
+          <w:rFonts w:hint="eastAsia"/>
+          <w:color w:val="000000"/>
+        </w:rPr>
+        <w:t>代码：</w:t>
+      </w:r>
+    </w:p>
+    <w:p>
+      <w:pPr>
+        <w:spacing w:before="60" w:after="60"/>
+        <w:ind w:firstLineChars="0" w:firstLine="0"/>
+        <w:rPr>
+          <w:color w:val="000000"/>
+        </w:rPr>
+      </w:pPr>
+      <w:r>
+        <w:rPr>
+          <w:i/>
+          <w:iCs/>
+          <w:color w:val="000000"/>
+        </w:rPr>
+        <w:t>import</w:t>
+      </w:r>
+      <w:r>
+        <w:rPr>
+          <w:color w:val="000000"/>
+        </w:rPr>
+        <w:t xml:space="preserve"> </w:t>
+      </w:r>
+      <w:proofErr w:type="spellStart"/>
+      <w:r>
+        <w:rPr>
+          <w:color w:val="000000"/>
+        </w:rPr>
+        <w:t>numpy</w:t>
+      </w:r>
+      <w:proofErr w:type="spellEnd"/>
+      <w:r>
+        <w:rPr>
+          <w:color w:val="000000"/>
+        </w:rPr>
+        <w:t xml:space="preserve"> </w:t>
+      </w:r>
+      <w:r>
+        <w:rPr>
+          <w:i/>
+          <w:iCs/>
+          <w:color w:val="000000"/>
+        </w:rPr>
+        <w:t>as</w:t>
+      </w:r>
+      <w:r>
+        <w:rPr>
+          <w:color w:val="000000"/>
+        </w:rPr>
+        <w:t xml:space="preserve"> np</w:t>
+      </w:r>
+    </w:p>
+    <w:p>
+      <w:pPr>
+        <w:spacing w:before="60" w:after="60"/>
+        <w:ind w:firstLineChars="0" w:firstLine="0"/>
+        <w:rPr>
+          <w:color w:val="000000"/>
+        </w:rPr>
+      </w:pPr>
+      <w:r>
+        <w:rPr>
+          <w:i/>
+          <w:iCs/>
+          <w:color w:val="000000"/>
+        </w:rPr>
+        <w:t>from</w:t>
+      </w:r>
+      <w:r>
+        <w:rPr>
+          <w:color w:val="000000"/>
+        </w:rPr>
+        <w:t xml:space="preserve"> </w:t>
+      </w:r>
+      <w:proofErr w:type="spellStart"/>
+      <w:r>
+        <w:rPr>
+          <w:color w:val="000000"/>
+        </w:rPr>
+        <w:t>numpy</w:t>
+      </w:r>
+      <w:proofErr w:type="spellEnd"/>
+      <w:r>
+        <w:rPr>
+          <w:color w:val="000000"/>
+        </w:rPr>
+        <w:t xml:space="preserve"> </w:t>
+      </w:r>
+      <w:r>
+        <w:rPr>
+          <w:i/>
+          <w:iCs/>
+          <w:color w:val="000000"/>
+        </w:rPr>
+        <w:t>import</w:t>
+      </w:r>
+      <w:r>
+        <w:rPr>
+          <w:color w:val="000000"/>
+        </w:rPr>
+        <w:t xml:space="preserve"> log</w:t>
+      </w:r>
+    </w:p>
+    <w:p>
+      <w:pPr>
+        <w:spacing w:before="60" w:after="60"/>
+        <w:ind w:firstLineChars="0" w:firstLine="0"/>
+        <w:rPr>
+          <w:color w:val="000000"/>
+        </w:rPr>
+      </w:pPr>
+    </w:p>
+    <w:p>
+      <w:pPr>
+        <w:spacing w:before="60" w:after="60"/>
+        <w:ind w:firstLineChars="0" w:firstLine="0"/>
+        <w:rPr>
+          <w:color w:val="000000"/>
+        </w:rPr>
+      </w:pPr>
+      <w:r>
+        <w:rPr>
+          <w:color w:val="000000"/>
+        </w:rPr>
+        <w:t>def f(</w:t>
+      </w:r>
+      <w:r>
+        <w:rPr>
+          <w:i/>
+          <w:iCs/>
+          <w:color w:val="000000"/>
+        </w:rPr>
+        <w:t>x</w:t>
+      </w:r>
+      <w:r>
+        <w:rPr>
+          <w:color w:val="000000"/>
+        </w:rPr>
+        <w:t>):</w:t>
+      </w:r>
+    </w:p>
+    <w:p>
+      <w:pPr>
+        <w:spacing w:before="60" w:after="60"/>
+        <w:ind w:firstLineChars="0" w:firstLine="0"/>
+        <w:rPr>
+          <w:color w:val="000000"/>
+        </w:rPr>
+      </w:pPr>
+      <w:r>
+        <w:rPr>
+          <w:color w:val="000000"/>
+        </w:rPr>
+        <w:t xml:space="preserve">    </w:t>
+      </w:r>
+      <w:r>
+        <w:rPr>
+          <w:i/>
+          <w:iCs/>
+          <w:color w:val="000000"/>
+        </w:rPr>
+        <w:t>return</w:t>
+      </w:r>
+      <w:r>
+        <w:rPr>
+          <w:color w:val="000000"/>
+        </w:rPr>
+        <w:t xml:space="preserve"> log(</w:t>
+      </w:r>
+      <w:r>
+        <w:rPr>
+          <w:i/>
+          <w:iCs/>
+          <w:color w:val="000000"/>
+        </w:rPr>
+        <w:t>x</w:t>
+      </w:r>
+      <w:r>
+        <w:rPr>
+          <w:color w:val="000000"/>
+        </w:rPr>
+        <w:t>)-1;</w:t>
+      </w:r>
+    </w:p>
+    <w:p>
+      <w:pPr>
+        <w:spacing w:before="60" w:after="60"/>
+        <w:ind w:firstLineChars="0" w:firstLine="0"/>
+        <w:rPr>
+          <w:color w:val="000000"/>
+        </w:rPr>
+      </w:pPr>
+    </w:p>
+    <w:p>
+      <w:pPr>
+        <w:spacing w:before="60" w:after="60"/>
+        <w:ind w:firstLineChars="0" w:firstLine="0"/>
+        <w:rPr>
+          <w:color w:val="000000"/>
+        </w:rPr>
+      </w:pPr>
+      <w:r>
+        <w:rPr>
+          <w:color w:val="000000"/>
+        </w:rPr>
+        <w:t xml:space="preserve">def </w:t>
+      </w:r>
+      <w:proofErr w:type="spellStart"/>
+      <w:r>
+        <w:rPr>
+          <w:color w:val="000000"/>
+        </w:rPr>
+        <w:t>f_prime</w:t>
+      </w:r>
+      <w:proofErr w:type="spellEnd"/>
+      <w:r>
+        <w:rPr>
+          <w:color w:val="000000"/>
+        </w:rPr>
+        <w:t>(</w:t>
+      </w:r>
+      <w:r>
+        <w:rPr>
+          <w:i/>
+          <w:iCs/>
+          <w:color w:val="000000"/>
+        </w:rPr>
+        <w:t>x</w:t>
+      </w:r>
+      <w:r>
+        <w:rPr>
+          <w:color w:val="000000"/>
+        </w:rPr>
+        <w:t>):</w:t>
+      </w:r>
+    </w:p>
+    <w:p>
+      <w:pPr>
+        <w:spacing w:before="60" w:after="60"/>
+        <w:ind w:firstLineChars="0" w:firstLine="0"/>
+        <w:rPr>
+          <w:color w:val="000000"/>
+        </w:rPr>
+      </w:pPr>
+      <w:r>
+        <w:rPr>
+          <w:color w:val="000000"/>
+        </w:rPr>
+        <w:t xml:space="preserve">    </w:t>
+      </w:r>
+      <w:r>
+        <w:rPr>
+          <w:i/>
+          <w:iCs/>
+          <w:color w:val="000000"/>
+        </w:rPr>
+        <w:t>return</w:t>
+      </w:r>
+      <w:r>
+        <w:rPr>
+          <w:color w:val="000000"/>
+        </w:rPr>
+        <w:t xml:space="preserve"> 1/</w:t>
+      </w:r>
+      <w:r>
+        <w:rPr>
+          <w:i/>
+          <w:iCs/>
+          <w:color w:val="000000"/>
+        </w:rPr>
+        <w:t>x</w:t>
+      </w:r>
+      <w:r>
+        <w:rPr>
+          <w:color w:val="000000"/>
+        </w:rPr>
+        <w:t>;</w:t>
+      </w:r>
+    </w:p>
+    <w:p>
+      <w:pPr>
+        <w:spacing w:before="60" w:after="60"/>
+        <w:ind w:firstLineChars="0" w:firstLine="0"/>
+        <w:rPr>
+          <w:color w:val="000000"/>
+        </w:rPr>
+      </w:pPr>
+    </w:p>
+    <w:p>
+      <w:pPr>
+        <w:spacing w:before="60" w:after="60"/>
+        <w:ind w:firstLineChars="0" w:firstLine="0"/>
+        <w:rPr>
+          <w:color w:val="000000"/>
+        </w:rPr>
+      </w:pPr>
+      <w:r>
+        <w:rPr>
+          <w:color w:val="000000"/>
+        </w:rPr>
+        <w:t xml:space="preserve">def </w:t>
+      </w:r>
+      <w:proofErr w:type="spellStart"/>
+      <w:r>
+        <w:rPr>
+          <w:color w:val="000000"/>
+        </w:rPr>
+        <w:t>newton_method</w:t>
+      </w:r>
+      <w:proofErr w:type="spellEnd"/>
+      <w:r>
+        <w:rPr>
+          <w:color w:val="000000"/>
+        </w:rPr>
+        <w:t>(</w:t>
+      </w:r>
+      <w:r>
+        <w:rPr>
+          <w:i/>
+          <w:iCs/>
+          <w:color w:val="000000"/>
+        </w:rPr>
+        <w:t>x</w:t>
+      </w:r>
+      <w:proofErr w:type="gramStart"/>
+      <w:r>
+        <w:rPr>
+          <w:i/>
+          <w:iCs/>
+          <w:color w:val="000000"/>
+        </w:rPr>
+        <w:t>0</w:t>
+      </w:r>
+      <w:r>
+        <w:rPr>
+          <w:color w:val="000000"/>
+        </w:rPr>
+        <w:t>,</w:t>
+      </w:r>
+      <w:r>
+        <w:rPr>
+          <w:i/>
+          <w:iCs/>
+          <w:color w:val="000000"/>
+        </w:rPr>
+        <w:t>tol</w:t>
+      </w:r>
+      <w:proofErr w:type="gramEnd"/>
+      <w:r>
+        <w:rPr>
+          <w:color w:val="000000"/>
+        </w:rPr>
+        <w:t>):</w:t>
+      </w:r>
+    </w:p>
+    <w:p>
+      <w:pPr>
+        <w:spacing w:before="60" w:after="60"/>
+        <w:ind w:firstLineChars="0" w:firstLine="0"/>
+        <w:rPr>
+          <w:color w:val="000000"/>
+        </w:rPr>
+      </w:pPr>
+      <w:r>
+        <w:rPr>
+          <w:color w:val="000000"/>
+        </w:rPr>
+        <w:t>    x=</w:t>
+      </w:r>
+      <w:r>
+        <w:rPr>
+          <w:i/>
+          <w:iCs/>
+          <w:color w:val="000000"/>
+        </w:rPr>
+        <w:t>x0</w:t>
+      </w:r>
+    </w:p>
+    <w:p>
+      <w:pPr>
+        <w:spacing w:before="60" w:after="60"/>
+        <w:ind w:firstLineChars="0" w:firstLine="0"/>
+        <w:rPr>
+          <w:color w:val="000000"/>
+        </w:rPr>
+      </w:pPr>
+      <w:r>
+        <w:rPr>
+          <w:color w:val="000000"/>
+        </w:rPr>
+        <w:t xml:space="preserve">    </w:t>
+      </w:r>
+      <w:r>
+        <w:rPr>
+          <w:i/>
+          <w:iCs/>
+          <w:color w:val="000000"/>
+        </w:rPr>
+        <w:t>while</w:t>
+      </w:r>
+      <w:r>
+        <w:rPr>
+          <w:color w:val="000000"/>
+        </w:rPr>
+        <w:t xml:space="preserve"> abs(f(x))&gt;</w:t>
+      </w:r>
+      <w:proofErr w:type="spellStart"/>
+      <w:r>
+        <w:rPr>
+          <w:i/>
+          <w:iCs/>
+          <w:color w:val="000000"/>
+        </w:rPr>
+        <w:t>tol</w:t>
+      </w:r>
+      <w:proofErr w:type="spellEnd"/>
+      <w:r>
+        <w:rPr>
+          <w:color w:val="000000"/>
+        </w:rPr>
+        <w:t>:</w:t>
+      </w:r>
+    </w:p>
+    <w:p>
+      <w:pPr>
+        <w:spacing w:before="60" w:after="60"/>
+        <w:ind w:firstLineChars="0" w:firstLine="0"/>
+        <w:rPr>
+          <w:color w:val="000000"/>
+        </w:rPr>
+      </w:pPr>
+      <w:r>
+        <w:rPr>
+          <w:color w:val="000000"/>
+        </w:rPr>
+        <w:t>        x = x - f(x)/</w:t>
+      </w:r>
+      <w:proofErr w:type="spellStart"/>
+      <w:r>
+        <w:rPr>
+          <w:color w:val="000000"/>
+        </w:rPr>
+        <w:t>f_prime</w:t>
+      </w:r>
+      <w:proofErr w:type="spellEnd"/>
+      <w:r>
+        <w:rPr>
+          <w:color w:val="000000"/>
+        </w:rPr>
+        <w:t>(x)</w:t>
+      </w:r>
+    </w:p>
+    <w:p>
+      <w:pPr>
+        <w:spacing w:before="60" w:after="60"/>
+        <w:ind w:firstLineChars="0" w:firstLine="0"/>
+        <w:rPr>
+          <w:color w:val="000000"/>
+        </w:rPr>
+      </w:pPr>
+      <w:r>
+        <w:rPr>
+          <w:color w:val="000000"/>
+        </w:rPr>
+        <w:t xml:space="preserve">    </w:t>
+      </w:r>
+      <w:r>
+        <w:rPr>
+          <w:i/>
+          <w:iCs/>
+          <w:color w:val="000000"/>
+        </w:rPr>
+        <w:t>return</w:t>
+      </w:r>
+      <w:r>
+        <w:rPr>
+          <w:color w:val="000000"/>
+        </w:rPr>
+        <w:t xml:space="preserve"> x</w:t>
+      </w:r>
+    </w:p>
+    <w:p>
+      <w:pPr>
+        <w:spacing w:before="60" w:after="60"/>
+        <w:ind w:firstLineChars="0" w:firstLine="0"/>
+        <w:rPr>
+          <w:color w:val="000000"/>
+        </w:rPr>
+      </w:pPr>
+    </w:p>
+    <w:p>
+      <w:pPr>
+        <w:spacing w:before="60" w:after="60"/>
+        <w:ind w:firstLineChars="0" w:firstLine="0"/>
+        <w:rPr>
+          <w:color w:val="000000"/>
+        </w:rPr>
+      </w:pPr>
+      <w:r>
+        <w:rPr>
+          <w:color w:val="000000"/>
+        </w:rPr>
+        <w:t>print(</w:t>
+      </w:r>
+      <w:proofErr w:type="spellStart"/>
+      <w:r>
+        <w:rPr>
+          <w:color w:val="000000"/>
+        </w:rPr>
+        <w:t>newton_</w:t>
+      </w:r>
+      <w:proofErr w:type="gramStart"/>
+      <w:r>
+        <w:rPr>
+          <w:color w:val="000000"/>
+        </w:rPr>
+        <w:t>method</w:t>
+      </w:r>
+      <w:proofErr w:type="spellEnd"/>
+      <w:r>
+        <w:rPr>
+          <w:color w:val="000000"/>
+        </w:rPr>
+        <w:t>(</w:t>
+      </w:r>
+      <w:proofErr w:type="gramEnd"/>
+      <w:r>
+        <w:rPr>
+          <w:color w:val="000000"/>
+        </w:rPr>
+        <w:t>1.5,0.5*1e-6))</w:t>
+      </w:r>
+    </w:p>
+    <w:p>
+      <w:pPr>
+        <w:spacing w:before="60" w:after="60"/>
+        <w:ind w:firstLineChars="0" w:firstLine="0"/>
+        <w:rPr>
+          <w:color w:val="000000"/>
+        </w:rPr>
+      </w:pPr>
+    </w:p>
+    <w:p>
+      <w:pPr>
+        <w:spacing w:before="60" w:after="60"/>
+        <w:ind w:firstLineChars="0" w:firstLine="0"/>
+        <w:rPr>
+          <w:color w:val="000000"/>
+        </w:rPr>
+      </w:pPr>
+      <w:r>
+        <w:rPr>
+          <w:rFonts w:hint="eastAsia"/>
+          <w:color w:val="000000"/>
+        </w:rPr>
+        <w:t>结果：</w:t>
+      </w:r>
+      <w:r>
+        <w:rPr>
+          <w:color w:val="000000"/>
+        </w:rPr>
+        <w:t>2.718281827366902</w:t>
+      </w:r>
+    </w:p>
+    <w:p>
+      <w:pPr>
+        <w:spacing w:before="60" w:after="60"/>
+        <w:ind w:firstLineChars="0" w:firstLine="0"/>
+        <w:rPr>
+          <w:color w:val="000000"/>
+        </w:rPr>
+      </w:pPr>
+    </w:p>
+    <w:p>
+      <w:pPr>
+        <w:spacing w:before="60" w:after="60"/>
+        <w:ind w:firstLineChars="0" w:firstLine="0"/>
+        <w:rPr>
+          <w:color w:val="000000"/>
+        </w:rPr>
+      </w:pPr>
+      <w:r>
+        <w:rPr>
+          <w:rFonts w:hint="eastAsia"/>
+          <w:color w:val="000000"/>
+        </w:rPr>
+        <w:t>问题</w:t>
+      </w:r>
+      <w:r>
+        <w:rPr>
+          <w:rFonts w:hint="eastAsia"/>
+          <w:color w:val="000000"/>
+        </w:rPr>
+        <w:t>3</w:t>
+      </w:r>
+      <w:r>
+        <w:rPr>
+          <w:rFonts w:hint="eastAsia"/>
+          <w:color w:val="000000"/>
+        </w:rPr>
+        <w:t>：</w:t>
+      </w:r>
+    </w:p>
+    <w:p>
+      <w:pPr>
+        <w:spacing w:before="60" w:after="60"/>
+        <w:ind w:firstLineChars="0" w:firstLine="0"/>
+        <w:rPr>
+          <w:color w:val="000000"/>
+        </w:rPr>
+      </w:pPr>
+      <w:r>
+        <w:rPr>
+          <w:rFonts w:hint="eastAsia"/>
+          <w:color w:val="000000"/>
+        </w:rPr>
+        <w:t>代码：</w:t>
+      </w:r>
+    </w:p>
+    <w:p>
+      <w:pPr>
+        <w:spacing w:before="60" w:after="60"/>
+        <w:ind w:firstLineChars="0" w:firstLine="0"/>
+        <w:rPr>
+          <w:color w:val="000000"/>
+        </w:rPr>
+      </w:pPr>
+      <w:r>
+        <w:rPr>
+          <w:i/>
+          <w:iCs/>
+          <w:color w:val="000000"/>
+        </w:rPr>
+        <w:t>import</w:t>
+      </w:r>
+      <w:r>
+        <w:rPr>
+          <w:color w:val="000000"/>
+        </w:rPr>
+        <w:t xml:space="preserve"> </w:t>
+      </w:r>
+      <w:proofErr w:type="spellStart"/>
+      <w:r>
+        <w:rPr>
+          <w:color w:val="000000"/>
+        </w:rPr>
+        <w:t>numpy</w:t>
+      </w:r>
+      <w:proofErr w:type="spellEnd"/>
+      <w:r>
+        <w:rPr>
+          <w:color w:val="000000"/>
+        </w:rPr>
+        <w:t xml:space="preserve"> </w:t>
+      </w:r>
+      <w:r>
+        <w:rPr>
+          <w:i/>
+          <w:iCs/>
+          <w:color w:val="000000"/>
+        </w:rPr>
+        <w:t>as</w:t>
+      </w:r>
+      <w:r>
+        <w:rPr>
+          <w:color w:val="000000"/>
+        </w:rPr>
+        <w:t xml:space="preserve"> np</w:t>
+      </w:r>
+    </w:p>
+    <w:p>
+      <w:pPr>
+        <w:spacing w:before="60" w:after="60"/>
+        <w:ind w:firstLineChars="0" w:firstLine="0"/>
+        <w:rPr>
+          <w:color w:val="000000"/>
+        </w:rPr>
+      </w:pPr>
+    </w:p>
+    <w:p>
+      <w:pPr>
+        <w:spacing w:before="60" w:after="60"/>
+        <w:ind w:firstLineChars="0" w:firstLine="0"/>
+        <w:rPr>
+          <w:color w:val="000000"/>
+        </w:rPr>
+      </w:pPr>
+      <w:r>
+        <w:rPr>
+          <w:color w:val="000000"/>
+        </w:rPr>
+        <w:t>def f0(</w:t>
+      </w:r>
+      <w:r>
+        <w:rPr>
+          <w:i/>
+          <w:iCs/>
+          <w:color w:val="000000"/>
+        </w:rPr>
+        <w:t>x</w:t>
+      </w:r>
+      <w:r>
+        <w:rPr>
+          <w:color w:val="000000"/>
+        </w:rPr>
+        <w:t>):</w:t>
+      </w:r>
+    </w:p>
+    <w:p>
+      <w:pPr>
+        <w:spacing w:before="60" w:after="60"/>
+        <w:ind w:firstLineChars="0" w:firstLine="0"/>
+        <w:rPr>
+          <w:color w:val="000000"/>
+        </w:rPr>
+      </w:pPr>
+      <w:r>
+        <w:rPr>
+          <w:color w:val="000000"/>
+        </w:rPr>
+        <w:t xml:space="preserve">    </w:t>
+      </w:r>
+      <w:r>
+        <w:rPr>
+          <w:i/>
+          <w:iCs/>
+          <w:color w:val="000000"/>
+        </w:rPr>
+        <w:t>return</w:t>
+      </w:r>
+      <w:r>
+        <w:rPr>
+          <w:color w:val="000000"/>
+        </w:rPr>
+        <w:t xml:space="preserve"> </w:t>
+      </w:r>
+      <w:proofErr w:type="spellStart"/>
+      <w:r>
+        <w:rPr>
+          <w:color w:val="000000"/>
+        </w:rPr>
+        <w:t>np.sin</w:t>
+      </w:r>
+      <w:proofErr w:type="spellEnd"/>
+      <w:r>
+        <w:rPr>
+          <w:color w:val="000000"/>
+        </w:rPr>
+        <w:t>(</w:t>
+      </w:r>
+      <w:r>
+        <w:rPr>
+          <w:i/>
+          <w:iCs/>
+          <w:color w:val="000000"/>
+        </w:rPr>
+        <w:t>x</w:t>
+      </w:r>
+      <w:r>
+        <w:rPr>
+          <w:color w:val="000000"/>
+        </w:rPr>
+        <w:t>)+(</w:t>
+      </w:r>
+      <w:r>
+        <w:rPr>
+          <w:i/>
+          <w:iCs/>
+          <w:color w:val="000000"/>
+        </w:rPr>
+        <w:t>x</w:t>
+      </w:r>
+      <w:r>
+        <w:rPr>
+          <w:color w:val="000000"/>
+        </w:rPr>
+        <w:t>-</w:t>
+      </w:r>
+      <w:proofErr w:type="spellStart"/>
+      <w:r>
+        <w:rPr>
+          <w:color w:val="000000"/>
+        </w:rPr>
+        <w:t>np.pi</w:t>
+      </w:r>
+      <w:proofErr w:type="spellEnd"/>
+      <w:r>
+        <w:rPr>
+          <w:color w:val="000000"/>
+        </w:rPr>
+        <w:t>)</w:t>
+      </w:r>
+    </w:p>
+    <w:p>
+      <w:pPr>
+        <w:spacing w:before="60" w:after="60"/>
+        <w:ind w:firstLineChars="0" w:firstLine="0"/>
+        <w:rPr>
+          <w:color w:val="000000"/>
+        </w:rPr>
+      </w:pPr>
+    </w:p>
+    <w:p>
+      <w:pPr>
+        <w:spacing w:before="60" w:after="60"/>
+        <w:ind w:firstLineChars="0" w:firstLine="0"/>
+        <w:rPr>
+          <w:color w:val="000000"/>
+        </w:rPr>
+      </w:pPr>
+      <w:r>
+        <w:rPr>
+          <w:color w:val="000000"/>
+        </w:rPr>
+        <w:t>def f1(</w:t>
+      </w:r>
+      <w:r>
+        <w:rPr>
+          <w:i/>
+          <w:iCs/>
+          <w:color w:val="000000"/>
+        </w:rPr>
+        <w:t>x</w:t>
+      </w:r>
+      <w:r>
+        <w:rPr>
+          <w:color w:val="000000"/>
+        </w:rPr>
+        <w:t>):</w:t>
+      </w:r>
+    </w:p>
+    <w:p>
+      <w:pPr>
+        <w:spacing w:before="60" w:after="60"/>
+        <w:ind w:firstLineChars="0" w:firstLine="0"/>
+        <w:rPr>
+          <w:color w:val="000000"/>
+        </w:rPr>
+      </w:pPr>
+      <w:r>
+        <w:rPr>
+          <w:color w:val="000000"/>
+        </w:rPr>
+        <w:t xml:space="preserve">    </w:t>
+      </w:r>
+      <w:r>
+        <w:rPr>
+          <w:i/>
+          <w:iCs/>
+          <w:color w:val="000000"/>
+        </w:rPr>
+        <w:t>return</w:t>
+      </w:r>
+      <w:r>
+        <w:rPr>
+          <w:color w:val="000000"/>
+        </w:rPr>
+        <w:t xml:space="preserve"> </w:t>
+      </w:r>
+      <w:proofErr w:type="spellStart"/>
+      <w:r>
+        <w:rPr>
+          <w:color w:val="000000"/>
+        </w:rPr>
+        <w:t>np.cos</w:t>
+      </w:r>
+      <w:proofErr w:type="spellEnd"/>
+      <w:r>
+        <w:rPr>
+          <w:color w:val="000000"/>
+        </w:rPr>
+        <w:t>(</w:t>
+      </w:r>
+      <w:r>
+        <w:rPr>
+          <w:i/>
+          <w:iCs/>
+          <w:color w:val="000000"/>
+        </w:rPr>
+        <w:t>x</w:t>
+      </w:r>
+      <w:r>
+        <w:rPr>
+          <w:color w:val="000000"/>
+        </w:rPr>
+        <w:t>)+1</w:t>
+      </w:r>
+    </w:p>
+    <w:p>
+      <w:pPr>
+        <w:spacing w:before="60" w:after="60"/>
+        <w:ind w:firstLineChars="0" w:firstLine="0"/>
+        <w:rPr>
+          <w:color w:val="000000"/>
+        </w:rPr>
+      </w:pPr>
+    </w:p>
+    <w:p>
+      <w:pPr>
+        <w:spacing w:before="60" w:after="60"/>
+        <w:ind w:firstLineChars="0" w:firstLine="0"/>
+        <w:rPr>
+          <w:color w:val="000000"/>
+        </w:rPr>
+      </w:pPr>
+      <w:r>
+        <w:rPr>
+          <w:color w:val="000000"/>
+        </w:rPr>
+        <w:t>x=3.5</w:t>
+      </w:r>
+    </w:p>
+    <w:p>
+      <w:pPr>
+        <w:spacing w:before="60" w:after="60"/>
+        <w:ind w:firstLineChars="0" w:firstLine="0"/>
+        <w:rPr>
+          <w:color w:val="000000"/>
+        </w:rPr>
+      </w:pPr>
+      <w:r>
+        <w:rPr>
+          <w:color w:val="000000"/>
+        </w:rPr>
+        <w:t>k=1</w:t>
+      </w:r>
+    </w:p>
+    <w:p>
+      <w:pPr>
+        <w:spacing w:before="60" w:after="60"/>
+        <w:ind w:firstLineChars="0" w:firstLine="0"/>
+        <w:rPr>
+          <w:color w:val="000000"/>
+        </w:rPr>
+      </w:pPr>
+    </w:p>
+    <w:p>
+      <w:pPr>
+        <w:spacing w:before="60" w:after="60"/>
+        <w:ind w:firstLineChars="0" w:firstLine="0"/>
+        <w:rPr>
+          <w:color w:val="000000"/>
+        </w:rPr>
+      </w:pPr>
+      <w:r>
+        <w:rPr>
+          <w:color w:val="000000"/>
+        </w:rPr>
+        <w:t>y=x-k*f0(x)/f1(x)</w:t>
+      </w:r>
+    </w:p>
+    <w:p>
+      <w:pPr>
+        <w:spacing w:before="60" w:after="60"/>
+        <w:ind w:firstLineChars="0" w:firstLine="0"/>
+        <w:rPr>
+          <w:color w:val="000000"/>
+        </w:rPr>
+      </w:pPr>
+      <w:r>
+        <w:rPr>
+          <w:color w:val="000000"/>
+        </w:rPr>
+        <w:t>z=y-k*f0(y)/f1(y)</w:t>
+      </w:r>
+    </w:p>
+    <w:p>
+      <w:pPr>
+        <w:spacing w:before="60" w:after="60"/>
+        <w:ind w:firstLineChars="0" w:firstLine="0"/>
+        <w:rPr>
+          <w:color w:val="000000"/>
+        </w:rPr>
+      </w:pPr>
+    </w:p>
+    <w:p>
+      <w:pPr>
+        <w:spacing w:before="60" w:after="60"/>
+        <w:ind w:firstLineChars="0" w:firstLine="0"/>
+        <w:rPr>
+          <w:color w:val="000000"/>
+        </w:rPr>
+      </w:pPr>
+      <w:proofErr w:type="gramStart"/>
+      <w:r>
+        <w:rPr>
+          <w:color w:val="000000"/>
+        </w:rPr>
+        <w:t>print(</w:t>
+      </w:r>
+      <w:proofErr w:type="gramEnd"/>
+      <w:r>
+        <w:rPr>
+          <w:color w:val="000000"/>
+        </w:rPr>
+        <w:t>"Initial step =</w:t>
+      </w:r>
+      <w:proofErr w:type="gramStart"/>
+      <w:r>
+        <w:rPr>
+          <w:color w:val="000000"/>
+        </w:rPr>
+        <w:t>",x</w:t>
+      </w:r>
+      <w:proofErr w:type="gramEnd"/>
+      <w:r>
+        <w:rPr>
+          <w:color w:val="000000"/>
+        </w:rPr>
+        <w:t>)</w:t>
+      </w:r>
+    </w:p>
+    <w:p>
+      <w:pPr>
+        <w:spacing w:before="60" w:after="60"/>
+        <w:ind w:firstLineChars="0" w:firstLine="0"/>
+        <w:rPr>
+          <w:color w:val="000000"/>
+        </w:rPr>
+      </w:pPr>
+      <w:proofErr w:type="gramStart"/>
+      <w:r>
+        <w:rPr>
+          <w:color w:val="000000"/>
+        </w:rPr>
+        <w:t>print(</w:t>
+      </w:r>
+      <w:proofErr w:type="gramEnd"/>
+      <w:r>
+        <w:rPr>
+          <w:color w:val="000000"/>
+        </w:rPr>
+        <w:t>"First step =", y)</w:t>
+      </w:r>
+    </w:p>
+    <w:p>
+      <w:pPr>
+        <w:spacing w:before="60" w:after="60"/>
+        <w:ind w:firstLineChars="0" w:firstLine="0"/>
+        <w:rPr>
+          <w:color w:val="000000"/>
+        </w:rPr>
+      </w:pPr>
+      <w:proofErr w:type="gramStart"/>
+      <w:r>
+        <w:rPr>
+          <w:color w:val="000000"/>
+        </w:rPr>
+        <w:t>print(</w:t>
+      </w:r>
+      <w:proofErr w:type="gramEnd"/>
+      <w:r>
+        <w:rPr>
+          <w:color w:val="000000"/>
+        </w:rPr>
+        <w:t>"Second step =</w:t>
+      </w:r>
+      <w:proofErr w:type="gramStart"/>
+      <w:r>
+        <w:rPr>
+          <w:color w:val="000000"/>
+        </w:rPr>
+        <w:t>",z</w:t>
+      </w:r>
+      <w:proofErr w:type="gramEnd"/>
+      <w:r>
+        <w:rPr>
+          <w:color w:val="000000"/>
+        </w:rPr>
+        <w:t>)</w:t>
+      </w:r>
+    </w:p>
+    <w:p>
+      <w:pPr>
+        <w:spacing w:before="60" w:after="60"/>
+        <w:ind w:firstLineChars="0" w:firstLine="0"/>
+        <w:rPr>
+          <w:color w:val="000000"/>
+        </w:rPr>
+      </w:pPr>
+    </w:p>
+    <w:p>
+      <w:pPr>
+        <w:spacing w:before="60" w:after="60"/>
+        <w:ind w:firstLineChars="0" w:firstLine="0"/>
+        <w:rPr>
+          <w:color w:val="000000"/>
+        </w:rPr>
+      </w:pPr>
+      <w:r>
+        <w:rPr>
+          <w:color w:val="000000"/>
+        </w:rPr>
+        <w:t>theta= (x*z - y**2) / (z-2*</w:t>
+      </w:r>
+      <w:proofErr w:type="spellStart"/>
+      <w:r>
+        <w:rPr>
+          <w:color w:val="000000"/>
+        </w:rPr>
+        <w:t>y+x</w:t>
+      </w:r>
+      <w:proofErr w:type="spellEnd"/>
+      <w:r>
+        <w:rPr>
+          <w:color w:val="000000"/>
+        </w:rPr>
+        <w:t>)</w:t>
+      </w:r>
+    </w:p>
+    <w:p>
+      <w:pPr>
+        <w:spacing w:before="60" w:after="60"/>
+        <w:ind w:firstLineChars="0" w:firstLine="0"/>
+        <w:rPr>
+          <w:color w:val="000000"/>
+        </w:rPr>
+      </w:pPr>
+      <w:r>
+        <w:rPr>
+          <w:color w:val="000000"/>
+        </w:rPr>
+        <w:lastRenderedPageBreak/>
+        <w:t>r = (theta - y)/(z-y)</w:t>
+      </w:r>
+    </w:p>
+    <w:p>
+      <w:pPr>
+        <w:spacing w:before="60" w:after="60"/>
+        <w:ind w:firstLineChars="0" w:firstLine="0"/>
+        <w:rPr>
+          <w:color w:val="000000"/>
+        </w:rPr>
+      </w:pPr>
+    </w:p>
+    <w:p>
+      <w:pPr>
+        <w:spacing w:before="60" w:after="60"/>
+        <w:ind w:firstLineChars="0" w:firstLine="0"/>
+        <w:rPr>
+          <w:color w:val="000000"/>
+        </w:rPr>
+      </w:pPr>
+      <w:r>
+        <w:rPr>
+          <w:color w:val="000000"/>
+        </w:rPr>
+        <w:t>print("r=</w:t>
+      </w:r>
+      <w:proofErr w:type="gramStart"/>
+      <w:r>
+        <w:rPr>
+          <w:color w:val="000000"/>
+        </w:rPr>
+        <w:t>",r</w:t>
+      </w:r>
+      <w:proofErr w:type="gramEnd"/>
+      <w:r>
+        <w:rPr>
+          <w:color w:val="000000"/>
+        </w:rPr>
+        <w:t>)</w:t>
+      </w:r>
+    </w:p>
+    <w:p>
+      <w:pPr>
+        <w:spacing w:before="60" w:after="60"/>
+        <w:ind w:firstLineChars="0" w:firstLine="0"/>
+        <w:rPr>
+          <w:color w:val="000000"/>
+        </w:rPr>
+      </w:pPr>
+      <w:r>
+        <w:rPr>
+          <w:rFonts w:hint="eastAsia"/>
+          <w:color w:val="000000"/>
+        </w:rPr>
+        <w:t>输出结果：</w:t>
+      </w:r>
+    </w:p>
+    <w:p>
+      <w:pPr>
+        <w:spacing w:before="60" w:after="60"/>
+        <w:ind w:firstLineChars="0" w:firstLine="0"/>
+        <w:rPr>
+          <w:color w:val="000000"/>
+        </w:rPr>
+      </w:pPr>
+      <w:r>
+        <w:rPr>
+          <w:color w:val="000000"/>
+        </w:rPr>
+        <w:t xml:space="preserve">(d2l) PS C:\Users\86159\Desktop\Num_Analysis\Code_of_lab_1&gt; </w:t>
+      </w:r>
+      <w:proofErr w:type="gramStart"/>
+      <w:r>
+        <w:rPr>
+          <w:color w:val="000000"/>
+        </w:rPr>
+        <w:t>python .</w:t>
+      </w:r>
+      <w:proofErr w:type="gramEnd"/>
+      <w:r>
+        <w:rPr>
+          <w:color w:val="000000"/>
+        </w:rPr>
+        <w:t>\prob_3.py</w:t>
+      </w:r>
+    </w:p>
+    <w:p>
+      <w:pPr>
+        <w:spacing w:before="60" w:after="60"/>
+        <w:ind w:firstLineChars="0" w:firstLine="0"/>
+        <w:rPr>
+          <w:color w:val="000000"/>
+        </w:rPr>
+      </w:pPr>
+      <w:r>
+        <w:rPr>
+          <w:color w:val="000000"/>
+        </w:rPr>
+        <w:t>Initial step = 3.5</w:t>
+      </w:r>
+    </w:p>
+    <w:p>
+      <w:pPr>
+        <w:spacing w:before="60" w:after="60"/>
+        <w:ind w:firstLineChars="0" w:firstLine="0"/>
+        <w:rPr>
+          <w:color w:val="000000"/>
+        </w:rPr>
+      </w:pPr>
+      <w:r>
+        <w:rPr>
+          <w:color w:val="000000"/>
+        </w:rPr>
+        <w:t>First step = 3.380016977467359</w:t>
+      </w:r>
+    </w:p>
+    <w:p>
+      <w:pPr>
+        <w:spacing w:before="60" w:after="60"/>
+        <w:ind w:firstLineChars="0" w:firstLine="0"/>
+        <w:rPr>
+          <w:color w:val="000000"/>
+        </w:rPr>
+      </w:pPr>
+      <w:r>
+        <w:rPr>
+          <w:color w:val="000000"/>
+        </w:rPr>
+        <w:t>Second step = 3.300391302000702</w:t>
+      </w:r>
+    </w:p>
+    <w:p>
+      <w:pPr>
+        <w:spacing w:before="60" w:after="60"/>
+        <w:ind w:firstLineChars="0" w:firstLine="0"/>
+        <w:rPr>
+          <w:color w:val="000000"/>
+        </w:rPr>
+      </w:pPr>
+      <w:r>
+        <w:rPr>
+          <w:color w:val="000000"/>
+        </w:rPr>
+        <w:t>r= 2.9730156032424113</w:t>
+      </w:r>
+    </w:p>
+    <w:p>
+      <w:pPr>
+        <w:spacing w:before="60" w:after="60"/>
+        <w:ind w:firstLineChars="0" w:firstLine="0"/>
+        <w:rPr>
+          <w:color w:val="000000"/>
+        </w:rPr>
+      </w:pPr>
+      <w:r>
+        <w:rPr>
+          <w:rFonts w:hint="eastAsia"/>
+          <w:color w:val="000000"/>
+        </w:rPr>
+        <w:t>可以判断根的重数为</w:t>
+      </w:r>
+      <w:r>
+        <w:rPr>
+          <w:rFonts w:hint="eastAsia"/>
+          <w:color w:val="000000"/>
+        </w:rPr>
+        <w:t>3</w:t>
+      </w:r>
+    </w:p>
+    <w:p>
+      <w:pPr>
+        <w:spacing w:before="60" w:after="60"/>
+        <w:ind w:firstLineChars="0" w:firstLine="0"/>
+        <w:rPr>
+          <w:color w:val="000000"/>
+        </w:rPr>
+      </w:pPr>
+    </w:p>
+    <w:p>
+      <w:pPr>
+        <w:spacing w:before="60" w:after="60"/>
+        <w:ind w:firstLineChars="0" w:firstLine="0"/>
+        <w:rPr>
+          <w:color w:val="000000"/>
+        </w:rPr>
+      </w:pPr>
+      <w:r>
+        <w:rPr>
+          <w:rFonts w:hint="eastAsia"/>
+          <w:color w:val="000000"/>
+        </w:rPr>
+        <w:t>问题</w:t>
+      </w:r>
+      <w:r>
+        <w:rPr>
+          <w:rFonts w:hint="eastAsia"/>
+          <w:color w:val="000000"/>
+        </w:rPr>
+        <w:t>4</w:t>
+      </w:r>
+      <w:r>
+        <w:rPr>
+          <w:rFonts w:hint="eastAsia"/>
+          <w:color w:val="000000"/>
+        </w:rPr>
+        <w:t>：</w:t>
+      </w:r>
+    </w:p>
+    <w:p>
+      <w:pPr>
+        <w:spacing w:before="60" w:after="60"/>
+        <w:ind w:firstLineChars="0" w:firstLine="0"/>
+        <w:rPr>
+          <w:color w:val="000000"/>
+        </w:rPr>
+      </w:pPr>
+      <w:r>
+        <w:rPr>
+          <w:rFonts w:hint="eastAsia"/>
+          <w:color w:val="000000"/>
+        </w:rPr>
+        <w:t>代码：</w:t>
+      </w:r>
+    </w:p>
+    <w:p>
+      <w:pPr>
+        <w:spacing w:before="60" w:after="60"/>
+        <w:ind w:firstLineChars="0" w:firstLine="0"/>
+        <w:rPr>
+          <w:color w:val="000000"/>
+        </w:rPr>
+      </w:pPr>
+      <w:r>
+        <w:rPr>
+          <w:color w:val="000000"/>
+        </w:rPr>
+        <w:t xml:space="preserve">import </w:t>
+      </w:r>
+      <w:proofErr w:type="spellStart"/>
+      <w:r>
+        <w:rPr>
+          <w:color w:val="000000"/>
+        </w:rPr>
+        <w:t>numpy</w:t>
+      </w:r>
+      <w:proofErr w:type="spellEnd"/>
+      <w:r>
+        <w:rPr>
+          <w:color w:val="000000"/>
+        </w:rPr>
+        <w:t xml:space="preserve"> as np</w:t>
+      </w:r>
+    </w:p>
+    <w:p>
+      <w:pPr>
+        <w:spacing w:before="60" w:after="60"/>
+        <w:ind w:firstLineChars="0" w:firstLine="0"/>
+        <w:rPr>
+          <w:color w:val="000000"/>
+        </w:rPr>
+      </w:pPr>
+    </w:p>
+    <w:p>
+      <w:pPr>
+        <w:spacing w:before="60" w:after="60"/>
+        <w:ind w:firstLineChars="0" w:firstLine="0"/>
+        <w:rPr>
+          <w:color w:val="000000"/>
+        </w:rPr>
+      </w:pPr>
+      <w:r>
+        <w:rPr>
+          <w:color w:val="000000"/>
+        </w:rPr>
+        <w:t>def f0(x):</w:t>
+      </w:r>
+    </w:p>
+    <w:p>
+      <w:pPr>
+        <w:spacing w:before="60" w:after="60"/>
+        <w:ind w:firstLineChars="0" w:firstLine="0"/>
+        <w:rPr>
+          <w:color w:val="000000"/>
+        </w:rPr>
+      </w:pPr>
+      <w:r>
+        <w:rPr>
+          <w:color w:val="000000"/>
+        </w:rPr>
+        <w:t xml:space="preserve">    return </w:t>
+      </w:r>
+      <w:proofErr w:type="spellStart"/>
+      <w:r>
+        <w:rPr>
+          <w:color w:val="000000"/>
+        </w:rPr>
+        <w:t>np.sin</w:t>
+      </w:r>
+      <w:proofErr w:type="spellEnd"/>
+      <w:r>
+        <w:rPr>
+          <w:color w:val="000000"/>
+        </w:rPr>
+        <w:t>(x) + (x-</w:t>
+      </w:r>
+      <w:proofErr w:type="spellStart"/>
+      <w:r>
+        <w:rPr>
+          <w:color w:val="000000"/>
+        </w:rPr>
+        <w:t>np.pi</w:t>
+      </w:r>
+      <w:proofErr w:type="spellEnd"/>
+      <w:r>
+        <w:rPr>
+          <w:color w:val="000000"/>
+        </w:rPr>
+        <w:t>)</w:t>
+      </w:r>
+    </w:p>
+    <w:p>
+      <w:pPr>
+        <w:spacing w:before="60" w:after="60"/>
+        <w:ind w:firstLineChars="0" w:firstLine="0"/>
+        <w:rPr>
+          <w:color w:val="000000"/>
+        </w:rPr>
+      </w:pPr>
+    </w:p>
+    <w:p>
+      <w:pPr>
+        <w:spacing w:before="60" w:after="60"/>
+        <w:ind w:firstLineChars="0" w:firstLine="0"/>
+        <w:rPr>
+          <w:color w:val="000000"/>
+        </w:rPr>
+      </w:pPr>
+      <w:r>
+        <w:rPr>
+          <w:color w:val="000000"/>
+        </w:rPr>
+        <w:t>def f1(x):</w:t>
+      </w:r>
+    </w:p>
+    <w:p>
+      <w:pPr>
+        <w:spacing w:before="60" w:after="60"/>
+        <w:ind w:firstLineChars="0" w:firstLine="0"/>
+        <w:rPr>
+          <w:color w:val="000000"/>
+        </w:rPr>
+      </w:pPr>
+      <w:r>
+        <w:rPr>
+          <w:color w:val="000000"/>
+        </w:rPr>
+        <w:t xml:space="preserve">    return </w:t>
+      </w:r>
+      <w:proofErr w:type="spellStart"/>
+      <w:r>
+        <w:rPr>
+          <w:color w:val="000000"/>
+        </w:rPr>
+        <w:t>np.cos</w:t>
+      </w:r>
+      <w:proofErr w:type="spellEnd"/>
+      <w:r>
+        <w:rPr>
+          <w:color w:val="000000"/>
+        </w:rPr>
+        <w:t>(x) + 1</w:t>
+      </w:r>
+    </w:p>
+    <w:p>
+      <w:pPr>
+        <w:spacing w:before="60" w:after="60"/>
+        <w:ind w:firstLineChars="0" w:firstLine="0"/>
+        <w:rPr>
+          <w:color w:val="000000"/>
+        </w:rPr>
+      </w:pPr>
+    </w:p>
+    <w:p>
+      <w:pPr>
+        <w:spacing w:before="60" w:after="60"/>
+        <w:ind w:firstLineChars="0" w:firstLine="0"/>
+        <w:rPr>
+          <w:color w:val="000000"/>
+        </w:rPr>
+      </w:pPr>
+      <w:r>
+        <w:rPr>
+          <w:color w:val="000000"/>
+        </w:rPr>
+        <w:t xml:space="preserve">def </w:t>
+      </w:r>
+      <w:proofErr w:type="spellStart"/>
+      <w:r>
+        <w:rPr>
+          <w:color w:val="000000"/>
+        </w:rPr>
+        <w:t>newton_method</w:t>
+      </w:r>
+      <w:proofErr w:type="spellEnd"/>
+      <w:r>
+        <w:rPr>
+          <w:color w:val="000000"/>
+        </w:rPr>
+        <w:t>(x</w:t>
+      </w:r>
+      <w:proofErr w:type="gramStart"/>
+      <w:r>
+        <w:rPr>
+          <w:color w:val="000000"/>
+        </w:rPr>
+        <w:t>0,r</w:t>
+      </w:r>
+      <w:proofErr w:type="gramEnd"/>
+      <w:r>
+        <w:rPr>
+          <w:color w:val="000000"/>
+        </w:rPr>
+        <w:t>,tol=1e-</w:t>
+      </w:r>
+      <w:proofErr w:type="gramStart"/>
+      <w:r>
+        <w:rPr>
+          <w:color w:val="000000"/>
+        </w:rPr>
+        <w:t>6,max</w:t>
+      </w:r>
+      <w:proofErr w:type="gramEnd"/>
+      <w:r>
+        <w:rPr>
+          <w:color w:val="000000"/>
+        </w:rPr>
+        <w:t>_iter=100):</w:t>
+      </w:r>
+    </w:p>
+    <w:p>
+      <w:pPr>
+        <w:spacing w:before="60" w:after="60"/>
+        <w:ind w:firstLineChars="0" w:firstLine="0"/>
+        <w:rPr>
+          <w:color w:val="000000"/>
+        </w:rPr>
+      </w:pPr>
+      <w:r>
+        <w:rPr>
+          <w:color w:val="000000"/>
+        </w:rPr>
+        <w:t xml:space="preserve">    x=x0</w:t>
+      </w:r>
+    </w:p>
+    <w:p>
+      <w:pPr>
+        <w:spacing w:before="60" w:after="60"/>
+        <w:ind w:firstLineChars="0" w:firstLine="0"/>
+        <w:rPr>
+          <w:color w:val="000000"/>
+        </w:rPr>
+      </w:pPr>
+      <w:r>
+        <w:rPr>
+          <w:color w:val="000000"/>
+        </w:rPr>
+        <w:t xml:space="preserve">    for </w:t>
+      </w:r>
+      <w:proofErr w:type="spellStart"/>
+      <w:r>
+        <w:rPr>
+          <w:color w:val="000000"/>
+        </w:rPr>
+        <w:t>i</w:t>
+      </w:r>
+      <w:proofErr w:type="spellEnd"/>
+      <w:r>
+        <w:rPr>
+          <w:color w:val="000000"/>
+        </w:rPr>
+        <w:t xml:space="preserve"> in range(</w:t>
+      </w:r>
+      <w:proofErr w:type="spellStart"/>
+      <w:r>
+        <w:rPr>
+          <w:color w:val="000000"/>
+        </w:rPr>
+        <w:t>max_iter</w:t>
+      </w:r>
+      <w:proofErr w:type="spellEnd"/>
+      <w:r>
+        <w:rPr>
+          <w:color w:val="000000"/>
+        </w:rPr>
+        <w:t>):</w:t>
+      </w:r>
+    </w:p>
+    <w:p>
+      <w:pPr>
+        <w:spacing w:before="60" w:after="60"/>
+        <w:ind w:firstLineChars="0" w:firstLine="0"/>
+        <w:rPr>
+          <w:color w:val="000000"/>
+        </w:rPr>
+      </w:pPr>
+      <w:r>
+        <w:rPr>
+          <w:color w:val="000000"/>
+        </w:rPr>
+        <w:t xml:space="preserve">        </w:t>
+      </w:r>
+      <w:proofErr w:type="gramStart"/>
+      <w:r>
+        <w:rPr>
+          <w:color w:val="000000"/>
+        </w:rPr>
+        <w:t>print(</w:t>
+      </w:r>
+      <w:proofErr w:type="gramEnd"/>
+      <w:r>
+        <w:rPr>
+          <w:color w:val="000000"/>
+        </w:rPr>
+        <w:t>'</w:t>
+      </w:r>
+      <w:proofErr w:type="gramStart"/>
+      <w:r>
+        <w:rPr>
+          <w:color w:val="000000"/>
+        </w:rPr>
+        <w:t>step :</w:t>
+      </w:r>
+      <w:proofErr w:type="gramEnd"/>
+      <w:r>
+        <w:rPr>
+          <w:color w:val="000000"/>
+        </w:rPr>
+        <w:t>', i+1)</w:t>
+      </w:r>
+    </w:p>
+    <w:p>
+      <w:pPr>
+        <w:spacing w:before="60" w:after="60"/>
+        <w:ind w:firstLineChars="0" w:firstLine="0"/>
+        <w:rPr>
+          <w:color w:val="000000"/>
+        </w:rPr>
+      </w:pPr>
+      <w:r>
+        <w:rPr>
+          <w:color w:val="000000"/>
+        </w:rPr>
+        <w:t xml:space="preserve">        f1_value = f1(x)</w:t>
+      </w:r>
+    </w:p>
+    <w:p>
+      <w:pPr>
+        <w:spacing w:before="60" w:after="60"/>
+        <w:ind w:firstLineChars="0" w:firstLine="0"/>
+        <w:rPr>
+          <w:color w:val="000000"/>
+        </w:rPr>
+      </w:pPr>
+      <w:r>
+        <w:rPr>
+          <w:color w:val="000000"/>
+        </w:rPr>
+        <w:t xml:space="preserve">        if </w:t>
+      </w:r>
+      <w:proofErr w:type="spellStart"/>
+      <w:r>
+        <w:rPr>
+          <w:color w:val="000000"/>
+        </w:rPr>
+        <w:t>np.abs</w:t>
+      </w:r>
+      <w:proofErr w:type="spellEnd"/>
+      <w:r>
+        <w:rPr>
+          <w:color w:val="000000"/>
+        </w:rPr>
+        <w:t>(f1_</w:t>
+      </w:r>
+      <w:proofErr w:type="gramStart"/>
+      <w:r>
+        <w:rPr>
+          <w:color w:val="000000"/>
+        </w:rPr>
+        <w:t>value)&lt;</w:t>
+      </w:r>
+      <w:proofErr w:type="gramEnd"/>
+      <w:r>
+        <w:rPr>
+          <w:color w:val="000000"/>
+        </w:rPr>
+        <w:t>1e-12:</w:t>
+      </w:r>
+    </w:p>
+    <w:p>
+      <w:pPr>
+        <w:spacing w:before="60" w:after="60"/>
+        <w:ind w:firstLineChars="0" w:firstLine="0"/>
+        <w:rPr>
+          <w:color w:val="000000"/>
+        </w:rPr>
+      </w:pPr>
+      <w:r>
+        <w:rPr>
+          <w:color w:val="000000"/>
+        </w:rPr>
+        <w:t xml:space="preserve">            </w:t>
+      </w:r>
+      <w:proofErr w:type="gramStart"/>
+      <w:r>
+        <w:rPr>
+          <w:color w:val="000000"/>
+        </w:rPr>
+        <w:t>print(</w:t>
+      </w:r>
+      <w:proofErr w:type="gramEnd"/>
+      <w:r>
+        <w:rPr>
+          <w:color w:val="000000"/>
+        </w:rPr>
+        <w:t>"The derivative is 0, so the method is not applicable")</w:t>
+      </w:r>
+    </w:p>
+    <w:p>
+      <w:pPr>
+        <w:spacing w:before="60" w:after="60"/>
+        <w:ind w:firstLineChars="0" w:firstLine="0"/>
+        <w:rPr>
+          <w:color w:val="000000"/>
+        </w:rPr>
+      </w:pPr>
+      <w:r>
+        <w:rPr>
+          <w:color w:val="000000"/>
+        </w:rPr>
+        <w:t xml:space="preserve">            return x</w:t>
+      </w:r>
+    </w:p>
+    <w:p>
+      <w:pPr>
+        <w:spacing w:before="60" w:after="60"/>
+        <w:ind w:firstLineChars="0" w:firstLine="0"/>
+        <w:rPr>
+          <w:color w:val="000000"/>
+        </w:rPr>
+      </w:pPr>
+      <w:r>
+        <w:rPr>
+          <w:color w:val="000000"/>
+        </w:rPr>
+        <w:t xml:space="preserve">        y=x-r*f0(x)/f1(x)</w:t>
+      </w:r>
+    </w:p>
+    <w:p>
+      <w:pPr>
+        <w:spacing w:before="60" w:after="60"/>
+        <w:ind w:firstLineChars="0" w:firstLine="0"/>
+        <w:rPr>
+          <w:color w:val="000000"/>
+        </w:rPr>
+      </w:pPr>
+      <w:r>
+        <w:rPr>
+          <w:color w:val="000000"/>
+        </w:rPr>
+        <w:t xml:space="preserve">        print(y)</w:t>
+      </w:r>
+    </w:p>
+    <w:p>
+      <w:pPr>
+        <w:spacing w:before="60" w:after="60"/>
+        <w:ind w:firstLineChars="0" w:firstLine="0"/>
+        <w:rPr>
+          <w:color w:val="000000"/>
+        </w:rPr>
+      </w:pPr>
+      <w:r>
+        <w:rPr>
+          <w:color w:val="000000"/>
+        </w:rPr>
+        <w:t xml:space="preserve">        if </w:t>
+      </w:r>
+      <w:proofErr w:type="spellStart"/>
+      <w:r>
+        <w:rPr>
+          <w:color w:val="000000"/>
+        </w:rPr>
+        <w:t>np.abs</w:t>
+      </w:r>
+      <w:proofErr w:type="spellEnd"/>
+      <w:r>
+        <w:rPr>
+          <w:color w:val="000000"/>
+        </w:rPr>
+        <w:t>(y-</w:t>
+      </w:r>
+      <w:proofErr w:type="gramStart"/>
+      <w:r>
+        <w:rPr>
+          <w:color w:val="000000"/>
+        </w:rPr>
+        <w:t>x)&lt;</w:t>
+      </w:r>
+      <w:proofErr w:type="spellStart"/>
+      <w:proofErr w:type="gramEnd"/>
+      <w:r>
+        <w:rPr>
+          <w:color w:val="000000"/>
+        </w:rPr>
+        <w:t>tol</w:t>
+      </w:r>
+      <w:proofErr w:type="spellEnd"/>
+      <w:r>
+        <w:rPr>
+          <w:color w:val="000000"/>
+        </w:rPr>
+        <w:t>:</w:t>
+      </w:r>
+    </w:p>
+    <w:p>
+      <w:pPr>
+        <w:spacing w:before="60" w:after="60"/>
+        <w:ind w:firstLineChars="0" w:firstLine="0"/>
+        <w:rPr>
+          <w:color w:val="000000"/>
+        </w:rPr>
+      </w:pPr>
+      <w:r>
+        <w:rPr>
+          <w:color w:val="000000"/>
+        </w:rPr>
+        <w:t xml:space="preserve">            x=y</w:t>
+      </w:r>
+    </w:p>
+    <w:p>
+      <w:pPr>
+        <w:spacing w:before="60" w:after="60"/>
+        <w:ind w:firstLineChars="0" w:firstLine="0"/>
+        <w:rPr>
+          <w:color w:val="000000"/>
+        </w:rPr>
+      </w:pPr>
+      <w:r>
+        <w:rPr>
+          <w:color w:val="000000"/>
+        </w:rPr>
+        <w:t xml:space="preserve">            break</w:t>
+      </w:r>
+    </w:p>
+    <w:p>
+      <w:pPr>
+        <w:spacing w:before="60" w:after="60"/>
+        <w:ind w:firstLineChars="0" w:firstLine="0"/>
+        <w:rPr>
+          <w:color w:val="000000"/>
+        </w:rPr>
+      </w:pPr>
+      <w:r>
+        <w:rPr>
+          <w:color w:val="000000"/>
+        </w:rPr>
+        <w:t xml:space="preserve">        x=y</w:t>
+      </w:r>
+    </w:p>
+    <w:p>
+      <w:pPr>
+        <w:spacing w:before="60" w:after="60"/>
+        <w:ind w:firstLineChars="0" w:firstLine="0"/>
+        <w:rPr>
+          <w:color w:val="000000"/>
+        </w:rPr>
+      </w:pPr>
+      <w:r>
+        <w:rPr>
+          <w:color w:val="000000"/>
+        </w:rPr>
+        <w:lastRenderedPageBreak/>
+        <w:t xml:space="preserve">    return y</w:t>
+      </w:r>
+    </w:p>
+    <w:p>
+      <w:pPr>
+        <w:spacing w:before="60" w:after="60"/>
+        <w:ind w:firstLineChars="0" w:firstLine="0"/>
+        <w:rPr>
+          <w:color w:val="000000"/>
+        </w:rPr>
+      </w:pPr>
+      <w:proofErr w:type="gramStart"/>
+      <w:r>
+        <w:rPr>
+          <w:color w:val="000000"/>
+        </w:rPr>
+        <w:t>print(</w:t>
+      </w:r>
+      <w:proofErr w:type="gramEnd"/>
+      <w:r>
+        <w:rPr>
+          <w:color w:val="000000"/>
+        </w:rPr>
+        <w:t>"Numerical solution of root =")</w:t>
+      </w:r>
+    </w:p>
+    <w:p>
+      <w:pPr>
+        <w:spacing w:before="60" w:after="60"/>
+        <w:ind w:firstLineChars="0" w:firstLine="0"/>
+        <w:rPr>
+          <w:color w:val="000000"/>
+        </w:rPr>
+      </w:pPr>
+      <w:r>
+        <w:rPr>
+          <w:color w:val="000000"/>
+        </w:rPr>
+        <w:t>print(</w:t>
+      </w:r>
+      <w:proofErr w:type="spellStart"/>
+      <w:r>
+        <w:rPr>
+          <w:color w:val="000000"/>
+        </w:rPr>
+        <w:t>newton_</w:t>
+      </w:r>
+      <w:proofErr w:type="gramStart"/>
+      <w:r>
+        <w:rPr>
+          <w:color w:val="000000"/>
+        </w:rPr>
+        <w:t>method</w:t>
+      </w:r>
+      <w:proofErr w:type="spellEnd"/>
+      <w:r>
+        <w:rPr>
+          <w:color w:val="000000"/>
+        </w:rPr>
+        <w:t>(</w:t>
+      </w:r>
+      <w:proofErr w:type="gramEnd"/>
+      <w:r>
+        <w:rPr>
+          <w:color w:val="000000"/>
+        </w:rPr>
+        <w:t>3.5,3.0))</w:t>
+      </w:r>
+    </w:p>
+    <w:p>
+      <w:pPr>
+        <w:spacing w:before="60" w:after="60"/>
+        <w:ind w:firstLineChars="0" w:firstLine="0"/>
+        <w:rPr>
+          <w:color w:val="000000"/>
+        </w:rPr>
+      </w:pPr>
+      <w:r>
+        <w:rPr>
+          <w:rFonts w:hint="eastAsia"/>
+          <w:color w:val="000000"/>
+        </w:rPr>
+        <w:t>输出结果：</w:t>
+      </w:r>
+    </w:p>
+    <w:p>
+      <w:pPr>
+        <w:spacing w:before="60" w:after="60"/>
+        <w:ind w:firstLineChars="0" w:firstLine="0"/>
+        <w:rPr>
+          <w:color w:val="000000"/>
+        </w:rPr>
+      </w:pPr>
+      <w:r>
+        <w:rPr>
+          <w:color w:val="000000"/>
+        </w:rPr>
+        <w:t xml:space="preserve">(d2l) PS C:\Users\86159\Desktop\Num_Analysis\Code_of_lab_1&gt; </w:t>
+      </w:r>
+      <w:proofErr w:type="gramStart"/>
+      <w:r>
+        <w:rPr>
+          <w:color w:val="000000"/>
+        </w:rPr>
+        <w:t>python .</w:t>
+      </w:r>
+      <w:proofErr w:type="gramEnd"/>
+      <w:r>
+        <w:rPr>
+          <w:color w:val="000000"/>
+        </w:rPr>
+        <w:t>\prob_4.py</w:t>
+      </w:r>
+    </w:p>
+    <w:p>
+      <w:pPr>
+        <w:spacing w:before="60" w:after="60"/>
+        <w:ind w:firstLineChars="0" w:firstLine="0"/>
+        <w:rPr>
+          <w:color w:val="000000"/>
+        </w:rPr>
+      </w:pPr>
+      <w:r>
+        <w:rPr>
+          <w:color w:val="000000"/>
+        </w:rPr>
+        <w:t>Numerical solution of root =</w:t>
+      </w:r>
+    </w:p>
+    <w:p>
+      <w:pPr>
+        <w:spacing w:before="60" w:after="60"/>
+        <w:ind w:firstLineChars="0" w:firstLine="0"/>
+        <w:rPr>
+          <w:color w:val="000000"/>
+        </w:rPr>
+      </w:pPr>
+      <w:proofErr w:type="gramStart"/>
+      <w:r>
+        <w:rPr>
+          <w:color w:val="000000"/>
+        </w:rPr>
+        <w:t>step :</w:t>
+      </w:r>
+      <w:proofErr w:type="gramEnd"/>
+      <w:r>
+        <w:rPr>
+          <w:color w:val="000000"/>
+        </w:rPr>
+        <w:t xml:space="preserve"> 1</w:t>
+      </w:r>
+    </w:p>
+    <w:p>
+      <w:pPr>
+        <w:spacing w:before="60" w:after="60"/>
+        <w:ind w:firstLineChars="0" w:firstLine="0"/>
+        <w:rPr>
+          <w:color w:val="000000"/>
+        </w:rPr>
+      </w:pPr>
+      <w:r>
+        <w:rPr>
+          <w:color w:val="000000"/>
+        </w:rPr>
+        <w:t>3.1400509324020764</w:t>
+      </w:r>
+    </w:p>
+    <w:p>
+      <w:pPr>
+        <w:spacing w:before="60" w:after="60"/>
+        <w:ind w:firstLineChars="0" w:firstLine="0"/>
+        <w:rPr>
+          <w:color w:val="000000"/>
+        </w:rPr>
+      </w:pPr>
+      <w:proofErr w:type="gramStart"/>
+      <w:r>
+        <w:rPr>
+          <w:color w:val="000000"/>
+        </w:rPr>
+        <w:t>step :</w:t>
+      </w:r>
+      <w:proofErr w:type="gramEnd"/>
+      <w:r>
+        <w:rPr>
+          <w:color w:val="000000"/>
+        </w:rPr>
+        <w:t xml:space="preserve"> 2</w:t>
+      </w:r>
+    </w:p>
+    <w:p>
+      <w:pPr>
+        <w:spacing w:before="60" w:after="60"/>
+        <w:ind w:firstLineChars="0" w:firstLine="0"/>
+        <w:rPr>
+          <w:color w:val="000000"/>
+        </w:rPr>
+      </w:pPr>
+      <w:r>
+        <w:rPr>
+          <w:color w:val="000000"/>
+        </w:rPr>
+        <w:t>3.141592653402754</w:t>
+      </w:r>
+    </w:p>
+    <w:p>
+      <w:pPr>
+        <w:spacing w:before="60" w:after="60"/>
+        <w:ind w:firstLineChars="0" w:firstLine="0"/>
+        <w:rPr>
+          <w:color w:val="000000"/>
+        </w:rPr>
+      </w:pPr>
+      <w:proofErr w:type="gramStart"/>
+      <w:r>
+        <w:rPr>
+          <w:color w:val="000000"/>
+        </w:rPr>
+        <w:t>step :</w:t>
+      </w:r>
+      <w:proofErr w:type="gramEnd"/>
+      <w:r>
+        <w:rPr>
+          <w:color w:val="000000"/>
+        </w:rPr>
+        <w:t xml:space="preserve"> 3</w:t>
+      </w:r>
+    </w:p>
+    <w:p>
+      <w:pPr>
+        <w:spacing w:before="60" w:after="60"/>
+        <w:ind w:firstLineChars="0" w:firstLine="0"/>
+        <w:rPr>
+          <w:color w:val="000000"/>
+        </w:rPr>
+      </w:pPr>
+      <w:r>
+        <w:rPr>
+          <w:color w:val="000000"/>
+        </w:rPr>
+        <w:t>The derivative is 0, so the method is not applicable</w:t>
+      </w:r>
+    </w:p>
+    <w:p>
+      <w:pPr>
+        <w:spacing w:before="60" w:after="60"/>
+        <w:ind w:firstLineChars="0" w:firstLine="0"/>
+        <w:rPr>
+          <w:color w:val="000000"/>
+        </w:rPr>
+      </w:pPr>
+      <w:r>
+        <w:rPr>
+          <w:color w:val="000000"/>
+        </w:rPr>
+        <w:t>3.141592653402754</w:t>
+      </w:r>
+    </w:p>
+    <w:p>
+      <w:pPr>
+        <w:spacing w:before="60" w:after="60"/>
+        <w:ind w:firstLineChars="0" w:firstLine="0"/>
+        <w:rPr>
+          <w:rFonts w:hint="eastAsia"/>
+          <w:color w:val="000000"/>
+        </w:rPr>
+      </w:pPr>
     </w:p>
     <w:sectPr>
       <w:headerReference w:type="even" r:id="rId10"/>

</xml_diff>